<commit_message>
Updated quick start guide
</commit_message>
<xml_diff>
--- a/Documentation/OpenDrop_Quick_Start_Guide.docx
+++ b/Documentation/OpenDrop_Quick_Start_Guide.docx
@@ -1,6 +1,6 @@
 
 <file path=word/document.xml><?xml version="1.0" encoding="utf-8"?>
-<w:document xmlns:wpc="http://schemas.microsoft.com/office/word/2010/wordprocessingCanvas" xmlns:cx="http://schemas.microsoft.com/office/drawing/2014/chartex" xmlns:cx1="http://schemas.microsoft.com/office/drawing/2015/9/8/chartex" xmlns:mc="http://schemas.openxmlformats.org/markup-compatibility/2006" xmlns:o="urn:schemas-microsoft-com:office:office" xmlns:r="http://schemas.openxmlformats.org/officeDocument/2006/relationships" xmlns:m="http://schemas.openxmlformats.org/officeDocument/2006/math" xmlns:v="urn:schemas-microsoft-com:vml" xmlns:wp14="http://schemas.microsoft.com/office/word/2010/wordprocessingDrawing" xmlns:wp="http://schemas.openxmlformats.org/drawingml/2006/wordprocessingDrawing" xmlns:w10="urn:schemas-microsoft-com:office:word" xmlns:w="http://schemas.openxmlformats.org/wordprocessingml/2006/main" xmlns:w14="http://schemas.microsoft.com/office/word/2010/wordml" xmlns:w15="http://schemas.microsoft.com/office/word/2012/wordml" xmlns:w16se="http://schemas.microsoft.com/office/word/2015/wordml/symex" xmlns:wpg="http://schemas.microsoft.com/office/word/2010/wordprocessingGroup" xmlns:wpi="http://schemas.microsoft.com/office/word/2010/wordprocessingInk" xmlns:wne="http://schemas.microsoft.com/office/word/2006/wordml" xmlns:wps="http://schemas.microsoft.com/office/word/2010/wordprocessingShape" mc:Ignorable="w14 w15 w16se wp14">
+<w:document xmlns:wpc="http://schemas.microsoft.com/office/word/2010/wordprocessingCanvas" xmlns:mc="http://schemas.openxmlformats.org/markup-compatibility/2006" xmlns:o="urn:schemas-microsoft-com:office:office" xmlns:r="http://schemas.openxmlformats.org/officeDocument/2006/relationships" xmlns:m="http://schemas.openxmlformats.org/officeDocument/2006/math" xmlns:v="urn:schemas-microsoft-com:vml" xmlns:wp14="http://schemas.microsoft.com/office/word/2010/wordprocessingDrawing" xmlns:wp="http://schemas.openxmlformats.org/drawingml/2006/wordprocessingDrawing" xmlns:w10="urn:schemas-microsoft-com:office:word" xmlns:w="http://schemas.openxmlformats.org/wordprocessingml/2006/main" xmlns:w14="http://schemas.microsoft.com/office/word/2010/wordml" xmlns:wpg="http://schemas.microsoft.com/office/word/2010/wordprocessingGroup" xmlns:wpi="http://schemas.microsoft.com/office/word/2010/wordprocessingInk" xmlns:wne="http://schemas.microsoft.com/office/word/2006/wordml" xmlns:wps="http://schemas.microsoft.com/office/word/2010/wordprocessingShape" mc:Ignorable="w14 wp14">
   <w:body>
     <w:p>
       <w:pPr>
@@ -84,8 +84,6 @@
         </w:rPr>
         <w:t>ad</w:t>
       </w:r>
-      <w:bookmarkStart w:id="0" w:name="_GoBack"/>
-      <w:bookmarkEnd w:id="0"/>
       <w:r>
         <w:rPr>
           <w:rFonts w:ascii="Arial" w:hAnsi="Arial" w:cs="Arial"/>
@@ -93,7 +91,7 @@
         </w:rPr>
         <w:t xml:space="preserve"> the programming files from: </w:t>
       </w:r>
-      <w:hyperlink r:id="rId5" w:history="1">
+      <w:hyperlink r:id="rId6" w:history="1">
         <w:r>
           <w:rPr>
             <w:rStyle w:val="Hyperlink"/>
@@ -144,7 +142,7 @@
         </w:rPr>
         <w:t xml:space="preserve"> </w:t>
       </w:r>
-      <w:hyperlink r:id="rId6" w:history="1">
+      <w:hyperlink r:id="rId7" w:history="1">
         <w:r>
           <w:rPr>
             <w:rStyle w:val="Hyperlink"/>
@@ -503,7 +501,7 @@
                     <pic:cNvPicPr/>
                   </pic:nvPicPr>
                   <pic:blipFill>
-                    <a:blip r:embed="rId7"/>
+                    <a:blip r:embed="rId8"/>
                     <a:stretch>
                       <a:fillRect/>
                     </a:stretch>
@@ -1054,378 +1052,6 @@
             <wp:extent cx="4320000" cy="3434400"/>
             <wp:effectExtent l="38100" t="38100" r="42545" b="33020"/>
             <wp:docPr id="3" name="Picture 3"/>
-            <wp:cNvGraphicFramePr>
-              <a:graphicFrameLocks xmlns:a="http://schemas.openxmlformats.org/drawingml/2006/main" noChangeAspect="1"/>
-            </wp:cNvGraphicFramePr>
-            <a:graphic xmlns:a="http://schemas.openxmlformats.org/drawingml/2006/main">
-              <a:graphicData uri="http://schemas.openxmlformats.org/drawingml/2006/picture">
-                <pic:pic xmlns:pic="http://schemas.openxmlformats.org/drawingml/2006/picture">
-                  <pic:nvPicPr>
-                    <pic:cNvPr id="1" name=""/>
-                    <pic:cNvPicPr/>
-                  </pic:nvPicPr>
-                  <pic:blipFill>
-                    <a:blip r:embed="rId8"/>
-                    <a:stretch>
-                      <a:fillRect/>
-                    </a:stretch>
-                  </pic:blipFill>
-                  <pic:spPr>
-                    <a:xfrm>
-                      <a:off x="0" y="0"/>
-                      <a:ext cx="4320000" cy="3434400"/>
-                    </a:xfrm>
-                    <a:prstGeom prst="rect">
-                      <a:avLst/>
-                    </a:prstGeom>
-                    <a:ln w="38100" cap="sq">
-                      <a:solidFill>
-                        <a:srgbClr val="000000"/>
-                      </a:solidFill>
-                      <a:prstDash val="solid"/>
-                      <a:miter lim="800000"/>
-                    </a:ln>
-                    <a:effectLst/>
-                  </pic:spPr>
-                </pic:pic>
-              </a:graphicData>
-            </a:graphic>
-          </wp:inline>
-        </w:drawing>
-      </w:r>
-    </w:p>
-    <w:p>
-      <w:pPr>
-        <w:widowControl/>
-        <w:autoSpaceDE/>
-        <w:autoSpaceDN/>
-        <w:spacing w:line="360" w:lineRule="auto"/>
-        <w:jc w:val="center"/>
-        <w:rPr>
-          <w:rFonts w:ascii="Arial" w:hAnsi="Arial" w:cs="Arial"/>
-          <w:i/>
-          <w:sz w:val="20"/>
-          <w:szCs w:val="20"/>
-          <w:lang w:val="en-AU"/>
-        </w:rPr>
-      </w:pPr>
-      <w:r>
-        <w:rPr>
-          <w:rFonts w:ascii="Arial" w:hAnsi="Arial" w:cs="Arial"/>
-          <w:i/>
-          <w:sz w:val="20"/>
-          <w:szCs w:val="20"/>
-          <w:lang w:val="en-AU"/>
-        </w:rPr>
-        <w:t xml:space="preserve">The </w:t>
-      </w:r>
-      <w:r>
-        <w:rPr>
-          <w:rFonts w:ascii="Arial" w:hAnsi="Arial" w:cs="Arial"/>
-          <w:i/>
-          <w:sz w:val="20"/>
-          <w:szCs w:val="20"/>
-          <w:lang w:val="en-AU"/>
-        </w:rPr>
-        <w:t>Memories (</w:t>
-      </w:r>
-      <w:proofErr w:type="spellStart"/>
-      <w:r>
-        <w:rPr>
-          <w:rFonts w:ascii="Arial" w:hAnsi="Arial" w:cs="Arial"/>
-          <w:i/>
-          <w:sz w:val="20"/>
-          <w:szCs w:val="20"/>
-          <w:lang w:val="en-AU"/>
-        </w:rPr>
-        <w:t>i.e</w:t>
-      </w:r>
-      <w:proofErr w:type="spellEnd"/>
-      <w:r>
-        <w:rPr>
-          <w:rFonts w:ascii="Arial" w:hAnsi="Arial" w:cs="Arial"/>
-          <w:i/>
-          <w:sz w:val="20"/>
-          <w:szCs w:val="20"/>
-          <w:lang w:val="en-AU"/>
-        </w:rPr>
-        <w:t xml:space="preserve"> flash and EEPROM) tab in Atmel Studio 7</w:t>
-      </w:r>
-    </w:p>
-    <w:p>
-      <w:pPr>
-        <w:widowControl/>
-        <w:autoSpaceDE/>
-        <w:autoSpaceDN/>
-        <w:spacing w:line="360" w:lineRule="auto"/>
-        <w:rPr>
-          <w:rFonts w:ascii="Arial" w:hAnsi="Arial" w:cs="Arial"/>
-          <w:b/>
-          <w:lang w:val="en-AU"/>
-        </w:rPr>
-      </w:pPr>
-    </w:p>
-    <w:p>
-      <w:pPr>
-        <w:widowControl/>
-        <w:autoSpaceDE/>
-        <w:autoSpaceDN/>
-        <w:spacing w:line="360" w:lineRule="auto"/>
-        <w:rPr>
-          <w:rFonts w:ascii="Arial" w:hAnsi="Arial" w:cs="Arial"/>
-          <w:lang w:val="en-AU"/>
-        </w:rPr>
-      </w:pPr>
-      <w:r>
-        <w:rPr>
-          <w:rFonts w:ascii="Arial" w:hAnsi="Arial" w:cs="Arial"/>
-          <w:b/>
-          <w:lang w:val="en-AU"/>
-        </w:rPr>
-        <w:t>Step 3.</w:t>
-      </w:r>
-      <w:r>
-        <w:rPr>
-          <w:rFonts w:ascii="Arial" w:hAnsi="Arial" w:cs="Arial"/>
-          <w:lang w:val="en-AU"/>
-        </w:rPr>
-        <w:t xml:space="preserve"> </w:t>
-      </w:r>
-      <w:r>
-        <w:rPr>
-          <w:rFonts w:ascii="Arial" w:hAnsi="Arial" w:cs="Arial"/>
-          <w:lang w:val="en-AU"/>
-        </w:rPr>
-        <w:t>On the Fuses tab</w:t>
-      </w:r>
-      <w:r>
-        <w:rPr>
-          <w:rFonts w:ascii="Arial" w:hAnsi="Arial" w:cs="Arial"/>
-          <w:lang w:val="en-AU"/>
-        </w:rPr>
-        <w:t>, under the Fuses Register section</w:t>
-      </w:r>
-      <w:r>
-        <w:rPr>
-          <w:rFonts w:ascii="Arial" w:hAnsi="Arial" w:cs="Arial"/>
-          <w:lang w:val="en-AU"/>
-        </w:rPr>
-        <w:t xml:space="preserve">, </w:t>
-      </w:r>
-      <w:r>
-        <w:rPr>
-          <w:rFonts w:ascii="Arial" w:hAnsi="Arial" w:cs="Arial"/>
-          <w:lang w:val="en-AU"/>
-        </w:rPr>
-        <w:t xml:space="preserve">enter </w:t>
-      </w:r>
-      <w:r>
-        <w:rPr>
-          <w:rFonts w:ascii="Arial" w:hAnsi="Arial" w:cs="Arial"/>
-          <w:lang w:val="en-AU"/>
-        </w:rPr>
-        <w:t>the following</w:t>
-      </w:r>
-      <w:r>
-        <w:rPr>
-          <w:rFonts w:ascii="Arial" w:hAnsi="Arial" w:cs="Arial"/>
-          <w:lang w:val="en-AU"/>
-        </w:rPr>
-        <w:t xml:space="preserve"> values</w:t>
-      </w:r>
-      <w:r>
-        <w:rPr>
-          <w:rFonts w:ascii="Arial" w:hAnsi="Arial" w:cs="Arial"/>
-          <w:lang w:val="en-AU"/>
-        </w:rPr>
-        <w:t>:</w:t>
-      </w:r>
-    </w:p>
-    <w:p>
-      <w:pPr>
-        <w:widowControl/>
-        <w:autoSpaceDE/>
-        <w:autoSpaceDN/>
-        <w:spacing w:line="360" w:lineRule="auto"/>
-        <w:rPr>
-          <w:rFonts w:ascii="Arial" w:hAnsi="Arial" w:cs="Arial"/>
-          <w:lang w:val="en-AU"/>
-        </w:rPr>
-      </w:pPr>
-      <w:r>
-        <w:rPr>
-          <w:rFonts w:ascii="Arial" w:hAnsi="Arial" w:cs="Arial"/>
-          <w:lang w:val="en-AU"/>
-        </w:rPr>
-        <w:t>Extended</w:t>
-      </w:r>
-      <w:r>
-        <w:rPr>
-          <w:rFonts w:ascii="Arial" w:hAnsi="Arial" w:cs="Arial"/>
-          <w:lang w:val="en-AU"/>
-        </w:rPr>
-        <w:tab/>
-      </w:r>
-      <w:r>
-        <w:rPr>
-          <w:rFonts w:ascii="Arial" w:hAnsi="Arial" w:cs="Arial"/>
-          <w:lang w:val="en-AU"/>
-        </w:rPr>
-        <w:t>0x01</w:t>
-      </w:r>
-    </w:p>
-    <w:p>
-      <w:pPr>
-        <w:widowControl/>
-        <w:autoSpaceDE/>
-        <w:autoSpaceDN/>
-        <w:spacing w:line="360" w:lineRule="auto"/>
-        <w:rPr>
-          <w:rFonts w:ascii="Arial" w:hAnsi="Arial" w:cs="Arial"/>
-          <w:lang w:val="en-AU"/>
-        </w:rPr>
-      </w:pPr>
-      <w:r>
-        <w:rPr>
-          <w:rFonts w:ascii="Arial" w:hAnsi="Arial" w:cs="Arial"/>
-          <w:lang w:val="en-AU"/>
-        </w:rPr>
-        <w:t>High</w:t>
-      </w:r>
-      <w:r>
-        <w:rPr>
-          <w:rFonts w:ascii="Arial" w:hAnsi="Arial" w:cs="Arial"/>
-          <w:lang w:val="en-AU"/>
-        </w:rPr>
-        <w:tab/>
-      </w:r>
-      <w:r>
-        <w:rPr>
-          <w:rFonts w:ascii="Arial" w:hAnsi="Arial" w:cs="Arial"/>
-          <w:lang w:val="en-AU"/>
-        </w:rPr>
-        <w:tab/>
-      </w:r>
-      <w:r>
-        <w:rPr>
-          <w:rFonts w:ascii="Arial" w:hAnsi="Arial" w:cs="Arial"/>
-          <w:lang w:val="en-AU"/>
-        </w:rPr>
-        <w:t>0xDF</w:t>
-      </w:r>
-    </w:p>
-    <w:p>
-      <w:pPr>
-        <w:widowControl/>
-        <w:autoSpaceDE/>
-        <w:autoSpaceDN/>
-        <w:spacing w:line="360" w:lineRule="auto"/>
-        <w:rPr>
-          <w:rFonts w:ascii="Arial" w:hAnsi="Arial" w:cs="Arial"/>
-          <w:lang w:val="en-AU"/>
-        </w:rPr>
-      </w:pPr>
-      <w:r>
-        <w:rPr>
-          <w:rFonts w:ascii="Arial" w:hAnsi="Arial" w:cs="Arial"/>
-          <w:lang w:val="en-AU"/>
-        </w:rPr>
-        <w:t>Low</w:t>
-      </w:r>
-      <w:r>
-        <w:rPr>
-          <w:rFonts w:ascii="Arial" w:hAnsi="Arial" w:cs="Arial"/>
-          <w:lang w:val="en-AU"/>
-        </w:rPr>
-        <w:tab/>
-      </w:r>
-      <w:r>
-        <w:rPr>
-          <w:rFonts w:ascii="Arial" w:hAnsi="Arial" w:cs="Arial"/>
-          <w:lang w:val="en-AU"/>
-        </w:rPr>
-        <w:tab/>
-        <w:t>0xE2</w:t>
-      </w:r>
-    </w:p>
-    <w:p>
-      <w:pPr>
-        <w:widowControl/>
-        <w:autoSpaceDE/>
-        <w:autoSpaceDN/>
-        <w:spacing w:line="360" w:lineRule="auto"/>
-        <w:rPr>
-          <w:rFonts w:ascii="Arial" w:hAnsi="Arial" w:cs="Arial"/>
-          <w:lang w:val="en-AU"/>
-        </w:rPr>
-      </w:pPr>
-      <w:proofErr w:type="gramStart"/>
-      <w:r>
-        <w:rPr>
-          <w:rFonts w:ascii="Arial" w:hAnsi="Arial" w:cs="Arial"/>
-          <w:lang w:val="en-AU"/>
-        </w:rPr>
-        <w:t>a</w:t>
-      </w:r>
-      <w:r>
-        <w:rPr>
-          <w:rFonts w:ascii="Arial" w:hAnsi="Arial" w:cs="Arial"/>
-          <w:lang w:val="en-AU"/>
-        </w:rPr>
-        <w:t>nd</w:t>
-      </w:r>
-      <w:proofErr w:type="gramEnd"/>
-      <w:r>
-        <w:rPr>
-          <w:rFonts w:ascii="Arial" w:hAnsi="Arial" w:cs="Arial"/>
-          <w:lang w:val="en-AU"/>
-        </w:rPr>
-        <w:t xml:space="preserve"> click program</w:t>
-      </w:r>
-      <w:r>
-        <w:rPr>
-          <w:rFonts w:ascii="Arial" w:hAnsi="Arial" w:cs="Arial"/>
-          <w:lang w:val="en-AU"/>
-        </w:rPr>
-        <w:t>.</w:t>
-      </w:r>
-    </w:p>
-    <w:p>
-      <w:pPr>
-        <w:widowControl/>
-        <w:autoSpaceDE/>
-        <w:autoSpaceDN/>
-        <w:spacing w:line="360" w:lineRule="auto"/>
-        <w:jc w:val="center"/>
-        <w:rPr>
-          <w:rFonts w:ascii="Arial" w:hAnsi="Arial" w:cs="Arial"/>
-          <w:lang w:val="en-AU"/>
-        </w:rPr>
-      </w:pPr>
-    </w:p>
-    <w:p>
-      <w:pPr>
-        <w:widowControl/>
-        <w:autoSpaceDE/>
-        <w:autoSpaceDN/>
-        <w:spacing w:line="360" w:lineRule="auto"/>
-        <w:jc w:val="center"/>
-        <w:rPr>
-          <w:rFonts w:ascii="Arial" w:hAnsi="Arial" w:cs="Arial"/>
-          <w:lang w:val="en-AU"/>
-        </w:rPr>
-      </w:pPr>
-      <w:r>
-        <w:rPr>
-          <w:rFonts w:ascii="Arial" w:hAnsi="Arial" w:cs="Arial"/>
-          <w:noProof/>
-          <w:lang w:val="en-AU" w:eastAsia="en-AU"/>
-        </w:rPr>
-        <w:drawing>
-          <wp:inline distT="0" distB="0" distL="0" distR="0" wp14:anchorId="0DB75737" wp14:editId="4D99936D">
-            <wp:extent cx="4320000" cy="3434400"/>
-            <wp:effectExtent l="38100" t="38100" r="42545" b="33020"/>
-            <wp:docPr id="5" name="Picture 5"/>
             <wp:cNvGraphicFramePr>
               <a:graphicFrameLocks xmlns:a="http://schemas.openxmlformats.org/drawingml/2006/main" noChangeAspect="1"/>
             </wp:cNvGraphicFramePr>
@@ -1475,19 +1101,12 @@
         <w:jc w:val="center"/>
         <w:rPr>
           <w:rFonts w:ascii="Arial" w:hAnsi="Arial" w:cs="Arial"/>
-          <w:lang w:val="en-AU"/>
-        </w:rPr>
-      </w:pPr>
-      <w:r>
-        <w:rPr>
-          <w:rFonts w:ascii="Arial" w:hAnsi="Arial" w:cs="Arial"/>
           <w:i/>
           <w:sz w:val="20"/>
           <w:szCs w:val="20"/>
           <w:lang w:val="en-AU"/>
         </w:rPr>
-        <w:t xml:space="preserve">The </w:t>
-      </w:r>
+      </w:pPr>
       <w:r>
         <w:rPr>
           <w:rFonts w:ascii="Arial" w:hAnsi="Arial" w:cs="Arial"/>
@@ -1496,7 +1115,39 @@
           <w:szCs w:val="20"/>
           <w:lang w:val="en-AU"/>
         </w:rPr>
-        <w:t>Fuses tab in Atmel Studio 7</w:t>
+        <w:t xml:space="preserve">The </w:t>
+      </w:r>
+      <w:r>
+        <w:rPr>
+          <w:rFonts w:ascii="Arial" w:hAnsi="Arial" w:cs="Arial"/>
+          <w:i/>
+          <w:sz w:val="20"/>
+          <w:szCs w:val="20"/>
+          <w:lang w:val="en-AU"/>
+        </w:rPr>
+        <w:t>Memories (</w:t>
+      </w:r>
+      <w:proofErr w:type="spellStart"/>
+      <w:r>
+        <w:rPr>
+          <w:rFonts w:ascii="Arial" w:hAnsi="Arial" w:cs="Arial"/>
+          <w:i/>
+          <w:sz w:val="20"/>
+          <w:szCs w:val="20"/>
+          <w:lang w:val="en-AU"/>
+        </w:rPr>
+        <w:t>i.e</w:t>
+      </w:r>
+      <w:proofErr w:type="spellEnd"/>
+      <w:r>
+        <w:rPr>
+          <w:rFonts w:ascii="Arial" w:hAnsi="Arial" w:cs="Arial"/>
+          <w:i/>
+          <w:sz w:val="20"/>
+          <w:szCs w:val="20"/>
+          <w:lang w:val="en-AU"/>
+        </w:rPr>
+        <w:t xml:space="preserve"> flash and EEPROM) tab in Atmel Studio 7</w:t>
       </w:r>
     </w:p>
     <w:p>
@@ -1507,6 +1158,7 @@
         <w:spacing w:line="360" w:lineRule="auto"/>
         <w:rPr>
           <w:rFonts w:ascii="Arial" w:hAnsi="Arial" w:cs="Arial"/>
+          <w:b/>
           <w:lang w:val="en-AU"/>
         </w:rPr>
       </w:pPr>
@@ -1525,6 +1177,484 @@
       <w:r>
         <w:rPr>
           <w:rFonts w:ascii="Arial" w:hAnsi="Arial" w:cs="Arial"/>
+          <w:b/>
+          <w:lang w:val="en-AU"/>
+        </w:rPr>
+        <w:t>Step 3.</w:t>
+      </w:r>
+      <w:r>
+        <w:rPr>
+          <w:rFonts w:ascii="Arial" w:hAnsi="Arial" w:cs="Arial"/>
+          <w:lang w:val="en-AU"/>
+        </w:rPr>
+        <w:t xml:space="preserve"> </w:t>
+      </w:r>
+      <w:r>
+        <w:rPr>
+          <w:rFonts w:ascii="Arial" w:hAnsi="Arial" w:cs="Arial"/>
+          <w:lang w:val="en-AU"/>
+        </w:rPr>
+        <w:t>On the Fuses tab</w:t>
+      </w:r>
+      <w:r>
+        <w:rPr>
+          <w:rFonts w:ascii="Arial" w:hAnsi="Arial" w:cs="Arial"/>
+          <w:lang w:val="en-AU"/>
+        </w:rPr>
+        <w:t>, under the Fuses Register section</w:t>
+      </w:r>
+      <w:r>
+        <w:rPr>
+          <w:rFonts w:ascii="Arial" w:hAnsi="Arial" w:cs="Arial"/>
+          <w:lang w:val="en-AU"/>
+        </w:rPr>
+        <w:t xml:space="preserve">, </w:t>
+      </w:r>
+      <w:r>
+        <w:rPr>
+          <w:rFonts w:ascii="Arial" w:hAnsi="Arial" w:cs="Arial"/>
+          <w:lang w:val="en-AU"/>
+        </w:rPr>
+        <w:t xml:space="preserve">enter </w:t>
+      </w:r>
+      <w:r>
+        <w:rPr>
+          <w:rFonts w:ascii="Arial" w:hAnsi="Arial" w:cs="Arial"/>
+          <w:lang w:val="en-AU"/>
+        </w:rPr>
+        <w:t>the following</w:t>
+      </w:r>
+      <w:r>
+        <w:rPr>
+          <w:rFonts w:ascii="Arial" w:hAnsi="Arial" w:cs="Arial"/>
+          <w:lang w:val="en-AU"/>
+        </w:rPr>
+        <w:t xml:space="preserve"> values</w:t>
+      </w:r>
+      <w:r>
+        <w:rPr>
+          <w:rFonts w:ascii="Arial" w:hAnsi="Arial" w:cs="Arial"/>
+          <w:lang w:val="en-AU"/>
+        </w:rPr>
+        <w:t>:</w:t>
+      </w:r>
+    </w:p>
+    <w:p>
+      <w:pPr>
+        <w:widowControl/>
+        <w:autoSpaceDE/>
+        <w:autoSpaceDN/>
+        <w:spacing w:line="360" w:lineRule="auto"/>
+        <w:rPr>
+          <w:rFonts w:ascii="Arial" w:hAnsi="Arial" w:cs="Arial"/>
+          <w:lang w:val="en-AU"/>
+        </w:rPr>
+      </w:pPr>
+      <w:r>
+        <w:rPr>
+          <w:rFonts w:ascii="Arial" w:hAnsi="Arial" w:cs="Arial"/>
+          <w:lang w:val="en-AU"/>
+        </w:rPr>
+        <w:t>Extended</w:t>
+      </w:r>
+      <w:r>
+        <w:rPr>
+          <w:rFonts w:ascii="Arial" w:hAnsi="Arial" w:cs="Arial"/>
+          <w:lang w:val="en-AU"/>
+        </w:rPr>
+        <w:tab/>
+      </w:r>
+      <w:r>
+        <w:rPr>
+          <w:rFonts w:ascii="Arial" w:hAnsi="Arial" w:cs="Arial"/>
+          <w:lang w:val="en-AU"/>
+        </w:rPr>
+        <w:t>0x01</w:t>
+      </w:r>
+    </w:p>
+    <w:p>
+      <w:pPr>
+        <w:widowControl/>
+        <w:autoSpaceDE/>
+        <w:autoSpaceDN/>
+        <w:spacing w:line="360" w:lineRule="auto"/>
+        <w:rPr>
+          <w:rFonts w:ascii="Arial" w:hAnsi="Arial" w:cs="Arial"/>
+          <w:lang w:val="en-AU"/>
+        </w:rPr>
+      </w:pPr>
+      <w:r>
+        <w:rPr>
+          <w:rFonts w:ascii="Arial" w:hAnsi="Arial" w:cs="Arial"/>
+          <w:lang w:val="en-AU"/>
+        </w:rPr>
+        <w:t>High</w:t>
+      </w:r>
+      <w:r>
+        <w:rPr>
+          <w:rFonts w:ascii="Arial" w:hAnsi="Arial" w:cs="Arial"/>
+          <w:lang w:val="en-AU"/>
+        </w:rPr>
+        <w:tab/>
+      </w:r>
+      <w:r>
+        <w:rPr>
+          <w:rFonts w:ascii="Arial" w:hAnsi="Arial" w:cs="Arial"/>
+          <w:lang w:val="en-AU"/>
+        </w:rPr>
+        <w:tab/>
+      </w:r>
+      <w:r>
+        <w:rPr>
+          <w:rFonts w:ascii="Arial" w:hAnsi="Arial" w:cs="Arial"/>
+          <w:lang w:val="en-AU"/>
+        </w:rPr>
+        <w:t>0xDF</w:t>
+      </w:r>
+    </w:p>
+    <w:p>
+      <w:pPr>
+        <w:widowControl/>
+        <w:autoSpaceDE/>
+        <w:autoSpaceDN/>
+        <w:spacing w:line="360" w:lineRule="auto"/>
+        <w:rPr>
+          <w:rFonts w:ascii="Arial" w:hAnsi="Arial" w:cs="Arial"/>
+          <w:lang w:val="en-AU"/>
+        </w:rPr>
+      </w:pPr>
+      <w:r>
+        <w:rPr>
+          <w:rFonts w:ascii="Arial" w:hAnsi="Arial" w:cs="Arial"/>
+          <w:lang w:val="en-AU"/>
+        </w:rPr>
+        <w:t>Low</w:t>
+      </w:r>
+      <w:r>
+        <w:rPr>
+          <w:rFonts w:ascii="Arial" w:hAnsi="Arial" w:cs="Arial"/>
+          <w:lang w:val="en-AU"/>
+        </w:rPr>
+        <w:tab/>
+      </w:r>
+      <w:r>
+        <w:rPr>
+          <w:rFonts w:ascii="Arial" w:hAnsi="Arial" w:cs="Arial"/>
+          <w:lang w:val="en-AU"/>
+        </w:rPr>
+        <w:tab/>
+        <w:t>0xE2</w:t>
+      </w:r>
+    </w:p>
+    <w:p>
+      <w:pPr>
+        <w:widowControl/>
+        <w:autoSpaceDE/>
+        <w:autoSpaceDN/>
+        <w:spacing w:line="360" w:lineRule="auto"/>
+        <w:rPr>
+          <w:rFonts w:ascii="Arial" w:hAnsi="Arial" w:cs="Arial"/>
+          <w:lang w:val="en-AU"/>
+        </w:rPr>
+      </w:pPr>
+      <w:proofErr w:type="gramStart"/>
+      <w:r>
+        <w:rPr>
+          <w:rFonts w:ascii="Arial" w:hAnsi="Arial" w:cs="Arial"/>
+          <w:lang w:val="en-AU"/>
+        </w:rPr>
+        <w:t>a</w:t>
+      </w:r>
+      <w:r>
+        <w:rPr>
+          <w:rFonts w:ascii="Arial" w:hAnsi="Arial" w:cs="Arial"/>
+          <w:lang w:val="en-AU"/>
+        </w:rPr>
+        <w:t>nd</w:t>
+      </w:r>
+      <w:proofErr w:type="gramEnd"/>
+      <w:r>
+        <w:rPr>
+          <w:rFonts w:ascii="Arial" w:hAnsi="Arial" w:cs="Arial"/>
+          <w:lang w:val="en-AU"/>
+        </w:rPr>
+        <w:t xml:space="preserve"> click program</w:t>
+      </w:r>
+      <w:r>
+        <w:rPr>
+          <w:rFonts w:ascii="Arial" w:hAnsi="Arial" w:cs="Arial"/>
+          <w:lang w:val="en-AU"/>
+        </w:rPr>
+        <w:t>.</w:t>
+      </w:r>
+    </w:p>
+    <w:p>
+      <w:pPr>
+        <w:widowControl/>
+        <w:autoSpaceDE/>
+        <w:autoSpaceDN/>
+        <w:spacing w:line="360" w:lineRule="auto"/>
+        <w:jc w:val="center"/>
+        <w:rPr>
+          <w:rFonts w:ascii="Arial" w:hAnsi="Arial" w:cs="Arial"/>
+          <w:lang w:val="en-AU"/>
+        </w:rPr>
+      </w:pPr>
+    </w:p>
+    <w:p>
+      <w:pPr>
+        <w:widowControl/>
+        <w:autoSpaceDE/>
+        <w:autoSpaceDN/>
+        <w:spacing w:line="360" w:lineRule="auto"/>
+        <w:jc w:val="center"/>
+        <w:rPr>
+          <w:rFonts w:ascii="Arial" w:hAnsi="Arial" w:cs="Arial"/>
+          <w:lang w:val="en-AU"/>
+        </w:rPr>
+      </w:pPr>
+      <w:r>
+        <w:rPr>
+          <w:rFonts w:ascii="Arial" w:hAnsi="Arial" w:cs="Arial"/>
+          <w:noProof/>
+          <w:lang w:val="en-AU" w:eastAsia="en-AU"/>
+        </w:rPr>
+        <w:drawing>
+          <wp:inline distT="0" distB="0" distL="0" distR="0" wp14:anchorId="0DB75737" wp14:editId="4D99936D">
+            <wp:extent cx="4320000" cy="3434400"/>
+            <wp:effectExtent l="38100" t="38100" r="42545" b="33020"/>
+            <wp:docPr id="5" name="Picture 5"/>
+            <wp:cNvGraphicFramePr>
+              <a:graphicFrameLocks xmlns:a="http://schemas.openxmlformats.org/drawingml/2006/main" noChangeAspect="1"/>
+            </wp:cNvGraphicFramePr>
+            <a:graphic xmlns:a="http://schemas.openxmlformats.org/drawingml/2006/main">
+              <a:graphicData uri="http://schemas.openxmlformats.org/drawingml/2006/picture">
+                <pic:pic xmlns:pic="http://schemas.openxmlformats.org/drawingml/2006/picture">
+                  <pic:nvPicPr>
+                    <pic:cNvPr id="1" name=""/>
+                    <pic:cNvPicPr/>
+                  </pic:nvPicPr>
+                  <pic:blipFill>
+                    <a:blip r:embed="rId10"/>
+                    <a:stretch>
+                      <a:fillRect/>
+                    </a:stretch>
+                  </pic:blipFill>
+                  <pic:spPr>
+                    <a:xfrm>
+                      <a:off x="0" y="0"/>
+                      <a:ext cx="4320000" cy="3434400"/>
+                    </a:xfrm>
+                    <a:prstGeom prst="rect">
+                      <a:avLst/>
+                    </a:prstGeom>
+                    <a:ln w="38100" cap="sq">
+                      <a:solidFill>
+                        <a:srgbClr val="000000"/>
+                      </a:solidFill>
+                      <a:prstDash val="solid"/>
+                      <a:miter lim="800000"/>
+                    </a:ln>
+                    <a:effectLst/>
+                  </pic:spPr>
+                </pic:pic>
+              </a:graphicData>
+            </a:graphic>
+          </wp:inline>
+        </w:drawing>
+      </w:r>
+    </w:p>
+    <w:p>
+      <w:pPr>
+        <w:widowControl/>
+        <w:autoSpaceDE/>
+        <w:autoSpaceDN/>
+        <w:spacing w:line="360" w:lineRule="auto"/>
+        <w:jc w:val="center"/>
+        <w:rPr>
+          <w:rFonts w:ascii="Arial" w:hAnsi="Arial" w:cs="Arial"/>
+          <w:lang w:val="en-AU"/>
+        </w:rPr>
+      </w:pPr>
+      <w:r>
+        <w:rPr>
+          <w:rFonts w:ascii="Arial" w:hAnsi="Arial" w:cs="Arial"/>
+          <w:i/>
+          <w:sz w:val="20"/>
+          <w:szCs w:val="20"/>
+          <w:lang w:val="en-AU"/>
+        </w:rPr>
+        <w:t xml:space="preserve">The </w:t>
+      </w:r>
+      <w:r>
+        <w:rPr>
+          <w:rFonts w:ascii="Arial" w:hAnsi="Arial" w:cs="Arial"/>
+          <w:i/>
+          <w:sz w:val="20"/>
+          <w:szCs w:val="20"/>
+          <w:lang w:val="en-AU"/>
+        </w:rPr>
+        <w:t>Fuses tab in Atmel Studio 7</w:t>
+      </w:r>
+    </w:p>
+    <w:p>
+      <w:pPr>
+        <w:widowControl/>
+        <w:autoSpaceDE/>
+        <w:autoSpaceDN/>
+        <w:spacing w:line="360" w:lineRule="auto"/>
+        <w:rPr>
+          <w:rFonts w:ascii="Arial" w:hAnsi="Arial" w:cs="Arial"/>
+          <w:lang w:val="en-AU"/>
+        </w:rPr>
+      </w:pPr>
+    </w:p>
+    <w:p>
+      <w:pPr>
+        <w:rPr>
+          <w:rFonts w:ascii="Arial" w:hAnsi="Arial" w:cs="Arial"/>
+        </w:rPr>
+      </w:pPr>
+      <w:r>
+        <w:rPr>
+          <w:rFonts w:ascii="Arial" w:hAnsi="Arial" w:cs="Arial"/>
+        </w:rPr>
+        <w:t>Note the settings for the ‘HIGH.BODLEVEL’ and ‘LOW.SUT_CKSEL’ parameters</w:t>
+      </w:r>
+      <w:r>
+        <w:rPr>
+          <w:rFonts w:ascii="Arial" w:hAnsi="Arial" w:cs="Arial"/>
+        </w:rPr>
+        <w:t>.</w:t>
+      </w:r>
+    </w:p>
+    <w:p>
+      <w:pPr>
+        <w:widowControl/>
+        <w:autoSpaceDE/>
+        <w:autoSpaceDN/>
+        <w:spacing w:line="360" w:lineRule="auto"/>
+        <w:rPr>
+          <w:rFonts w:ascii="Arial" w:hAnsi="Arial" w:cs="Arial"/>
+          <w:lang w:val="en-AU"/>
+        </w:rPr>
+      </w:pPr>
+    </w:p>
+    <w:p>
+      <w:pPr>
+        <w:widowControl/>
+        <w:autoSpaceDE/>
+        <w:autoSpaceDN/>
+        <w:spacing w:line="360" w:lineRule="auto"/>
+        <w:jc w:val="center"/>
+        <w:rPr>
+          <w:rFonts w:ascii="Arial" w:hAnsi="Arial" w:cs="Arial"/>
+          <w:lang w:val="en-AU"/>
+        </w:rPr>
+      </w:pPr>
+      <w:r>
+        <w:rPr>
+          <w:noProof/>
+          <w:lang w:eastAsia="en-AU"/>
+        </w:rPr>
+        <w:drawing>
+          <wp:inline distT="0" distB="0" distL="0" distR="0" wp14:anchorId="6A22C299" wp14:editId="5290453E">
+            <wp:extent cx="4323600" cy="3434400"/>
+            <wp:effectExtent l="95250" t="95250" r="96520" b="90170"/>
+            <wp:docPr id="6" name="Picture 6"/>
+            <wp:cNvGraphicFramePr>
+              <a:graphicFrameLocks xmlns:a="http://schemas.openxmlformats.org/drawingml/2006/main" noChangeAspect="1"/>
+            </wp:cNvGraphicFramePr>
+            <a:graphic xmlns:a="http://schemas.openxmlformats.org/drawingml/2006/main">
+              <a:graphicData uri="http://schemas.openxmlformats.org/drawingml/2006/picture">
+                <pic:pic xmlns:pic="http://schemas.openxmlformats.org/drawingml/2006/picture">
+                  <pic:nvPicPr>
+                    <pic:cNvPr id="1" name=""/>
+                    <pic:cNvPicPr/>
+                  </pic:nvPicPr>
+                  <pic:blipFill>
+                    <a:blip r:embed="rId11"/>
+                    <a:stretch>
+                      <a:fillRect/>
+                    </a:stretch>
+                  </pic:blipFill>
+                  <pic:spPr>
+                    <a:xfrm>
+                      <a:off x="0" y="0"/>
+                      <a:ext cx="4323600" cy="3434400"/>
+                    </a:xfrm>
+                    <a:prstGeom prst="rect">
+                      <a:avLst/>
+                    </a:prstGeom>
+                    <a:ln w="88900" cap="sq" cmpd="thickThin">
+                      <a:solidFill>
+                        <a:srgbClr val="000000"/>
+                      </a:solidFill>
+                      <a:prstDash val="solid"/>
+                      <a:miter lim="800000"/>
+                    </a:ln>
+                    <a:effectLst>
+                      <a:innerShdw blurRad="76200">
+                        <a:srgbClr val="000000"/>
+                      </a:innerShdw>
+                    </a:effectLst>
+                  </pic:spPr>
+                </pic:pic>
+              </a:graphicData>
+            </a:graphic>
+          </wp:inline>
+        </w:drawing>
+      </w:r>
+    </w:p>
+    <w:p>
+      <w:pPr>
+        <w:widowControl/>
+        <w:autoSpaceDE/>
+        <w:autoSpaceDN/>
+        <w:spacing w:line="360" w:lineRule="auto"/>
+        <w:jc w:val="center"/>
+        <w:rPr>
+          <w:rFonts w:ascii="Arial" w:hAnsi="Arial" w:cs="Arial"/>
+          <w:lang w:val="en-AU"/>
+        </w:rPr>
+      </w:pPr>
+      <w:r>
+        <w:rPr>
+          <w:rFonts w:ascii="Arial" w:hAnsi="Arial" w:cs="Arial"/>
+          <w:i/>
+          <w:sz w:val="20"/>
+          <w:szCs w:val="20"/>
+          <w:lang w:val="en-AU"/>
+        </w:rPr>
+        <w:t>The Fuses tab in Atmel Studio 7</w:t>
+      </w:r>
+    </w:p>
+    <w:p>
+      <w:pPr>
+        <w:widowControl/>
+        <w:autoSpaceDE/>
+        <w:autoSpaceDN/>
+        <w:spacing w:line="360" w:lineRule="auto"/>
+        <w:rPr>
+          <w:rFonts w:ascii="Arial" w:hAnsi="Arial" w:cs="Arial"/>
+          <w:lang w:val="en-AU"/>
+        </w:rPr>
+      </w:pPr>
+    </w:p>
+    <w:p>
+      <w:pPr>
+        <w:widowControl/>
+        <w:autoSpaceDE/>
+        <w:autoSpaceDN/>
+        <w:spacing w:line="360" w:lineRule="auto"/>
+        <w:rPr>
+          <w:rFonts w:ascii="Arial" w:hAnsi="Arial" w:cs="Arial"/>
+          <w:lang w:val="en-AU"/>
+        </w:rPr>
+      </w:pPr>
+      <w:r>
+        <w:rPr>
+          <w:rFonts w:ascii="Arial" w:hAnsi="Arial" w:cs="Arial"/>
           <w:lang w:val="en-AU"/>
         </w:rPr>
         <w:t>You c</w:t>
@@ -1570,14 +1700,28 @@
           <w:lang w:val="en-AU"/>
         </w:rPr>
       </w:pPr>
-      <w:r>
+    </w:p>
+    <w:p>
+      <w:pPr>
+        <w:pStyle w:val="Heading1"/>
+        <w:spacing w:line="360" w:lineRule="auto"/>
+        <w:ind w:left="0"/>
         <w:rPr>
           <w:rFonts w:ascii="Arial" w:hAnsi="Arial" w:cs="Arial"/>
           <w:sz w:val="28"/>
           <w:szCs w:val="28"/>
           <w:lang w:val="en-AU"/>
         </w:rPr>
-        <w:lastRenderedPageBreak/>
+      </w:pPr>
+      <w:bookmarkStart w:id="0" w:name="_GoBack"/>
+      <w:bookmarkEnd w:id="0"/>
+      <w:r>
+        <w:rPr>
+          <w:rFonts w:ascii="Arial" w:hAnsi="Arial" w:cs="Arial"/>
+          <w:sz w:val="28"/>
+          <w:szCs w:val="28"/>
+          <w:lang w:val="en-AU"/>
+        </w:rPr>
         <w:t>Co</w:t>
       </w:r>
       <w:r>
@@ -1731,7 +1875,7 @@
                     <pic:cNvPicPr/>
                   </pic:nvPicPr>
                   <pic:blipFill>
-                    <a:blip r:embed="rId10"/>
+                    <a:blip r:embed="rId12"/>
                     <a:stretch>
                       <a:fillRect/>
                     </a:stretch>
@@ -1849,6 +1993,7 @@
           <w:rFonts w:ascii="Arial" w:hAnsi="Arial" w:cs="Arial"/>
           <w:lang w:val="en-AU"/>
         </w:rPr>
+        <w:lastRenderedPageBreak/>
         <w:t>NichDropComms</w:t>
       </w:r>
       <w:proofErr w:type="spellEnd"/>
@@ -1886,7 +2031,7 @@
         </w:rPr>
         <w:t xml:space="preserve"> software is fairly straightforward. However, a PC running Windows with the .NET Framework 4 or later is required. You can download .NET installers from here: </w:t>
       </w:r>
-      <w:hyperlink r:id="rId11">
+      <w:hyperlink r:id="rId13">
         <w:r>
           <w:rPr>
             <w:rFonts w:ascii="Arial" w:hAnsi="Arial" w:cs="Arial"/>
@@ -1952,7 +2097,7 @@
                     <pic:cNvPicPr/>
                   </pic:nvPicPr>
                   <pic:blipFill>
-                    <a:blip r:embed="rId12"/>
+                    <a:blip r:embed="rId14"/>
                     <a:stretch>
                       <a:fillRect/>
                     </a:stretch>
@@ -2032,7 +2177,6 @@
           <w:sz w:val="28"/>
           <w:szCs w:val="28"/>
         </w:rPr>
-        <w:lastRenderedPageBreak/>
         <w:t xml:space="preserve">Turning the </w:t>
       </w:r>
       <w:r>
@@ -2211,6 +2355,7 @@
           <w:noProof/>
           <w:lang w:val="en-AU" w:eastAsia="en-AU"/>
         </w:rPr>
+        <w:lastRenderedPageBreak/>
         <w:drawing>
           <wp:inline distT="0" distB="0" distL="0" distR="0" wp14:anchorId="2FC82DF9" wp14:editId="2D987E34">
             <wp:extent cx="5873750" cy="3727572"/>
@@ -2229,7 +2374,7 @@
                     </pic:cNvPicPr>
                   </pic:nvPicPr>
                   <pic:blipFill rotWithShape="1">
-                    <a:blip r:embed="rId13">
+                    <a:blip r:embed="rId15">
                       <a:extLst>
                         <a:ext uri="{28A0092B-C50C-407E-A947-70E740481C1C}">
                           <a14:useLocalDpi xmlns:a14="http://schemas.microsoft.com/office/drawing/2010/main" val="0"/>
@@ -2433,7 +2578,7 @@
                     <pic:cNvPicPr/>
                   </pic:nvPicPr>
                   <pic:blipFill>
-                    <a:blip r:embed="rId14" cstate="print"/>
+                    <a:blip r:embed="rId16" cstate="print"/>
                     <a:stretch>
                       <a:fillRect/>
                     </a:stretch>
@@ -2526,7 +2671,7 @@
                     <pic:cNvPicPr/>
                   </pic:nvPicPr>
                   <pic:blipFill>
-                    <a:blip r:embed="rId15"/>
+                    <a:blip r:embed="rId17"/>
                     <a:stretch>
                       <a:fillRect/>
                     </a:stretch>
@@ -2688,7 +2833,7 @@
                     <pic:cNvPicPr/>
                   </pic:nvPicPr>
                   <pic:blipFill>
-                    <a:blip r:embed="rId16"/>
+                    <a:blip r:embed="rId18"/>
                     <a:stretch>
                       <a:fillRect/>
                     </a:stretch>
@@ -2872,7 +3017,7 @@
                     <pic:cNvPicPr/>
                   </pic:nvPicPr>
                   <pic:blipFill>
-                    <a:blip r:embed="rId17"/>
+                    <a:blip r:embed="rId19"/>
                     <a:stretch>
                       <a:fillRect/>
                     </a:stretch>
@@ -3087,7 +3232,7 @@
                     <pic:cNvPicPr/>
                   </pic:nvPicPr>
                   <pic:blipFill>
-                    <a:blip r:embed="rId18"/>
+                    <a:blip r:embed="rId20"/>
                     <a:stretch>
                       <a:fillRect/>
                     </a:stretch>
@@ -3575,8 +3720,8 @@
 </file>
 
 <file path=word/numbering.xml><?xml version="1.0" encoding="utf-8"?>
-<w:numbering xmlns:wpc="http://schemas.microsoft.com/office/word/2010/wordprocessingCanvas" xmlns:cx="http://schemas.microsoft.com/office/drawing/2014/chartex" xmlns:cx1="http://schemas.microsoft.com/office/drawing/2015/9/8/chartex" xmlns:mc="http://schemas.openxmlformats.org/markup-compatibility/2006" xmlns:o="urn:schemas-microsoft-com:office:office" xmlns:r="http://schemas.openxmlformats.org/officeDocument/2006/relationships" xmlns:m="http://schemas.openxmlformats.org/officeDocument/2006/math" xmlns:v="urn:schemas-microsoft-com:vml" xmlns:wp14="http://schemas.microsoft.com/office/word/2010/wordprocessingDrawing" xmlns:wp="http://schemas.openxmlformats.org/drawingml/2006/wordprocessingDrawing" xmlns:w10="urn:schemas-microsoft-com:office:word" xmlns:w="http://schemas.openxmlformats.org/wordprocessingml/2006/main" xmlns:w14="http://schemas.microsoft.com/office/word/2010/wordml" xmlns:w15="http://schemas.microsoft.com/office/word/2012/wordml" xmlns:w16se="http://schemas.microsoft.com/office/word/2015/wordml/symex" xmlns:wpg="http://schemas.microsoft.com/office/word/2010/wordprocessingGroup" xmlns:wpi="http://schemas.microsoft.com/office/word/2010/wordprocessingInk" xmlns:wne="http://schemas.microsoft.com/office/word/2006/wordml" xmlns:wps="http://schemas.microsoft.com/office/word/2010/wordprocessingShape" mc:Ignorable="w14 w15 w16se wp14">
-  <w:abstractNum w:abstractNumId="0" w15:restartNumberingAfterBreak="0">
+<w:numbering xmlns:wpc="http://schemas.microsoft.com/office/word/2010/wordprocessingCanvas" xmlns:mc="http://schemas.openxmlformats.org/markup-compatibility/2006" xmlns:o="urn:schemas-microsoft-com:office:office" xmlns:r="http://schemas.openxmlformats.org/officeDocument/2006/relationships" xmlns:m="http://schemas.openxmlformats.org/officeDocument/2006/math" xmlns:v="urn:schemas-microsoft-com:vml" xmlns:wp14="http://schemas.microsoft.com/office/word/2010/wordprocessingDrawing" xmlns:wp="http://schemas.openxmlformats.org/drawingml/2006/wordprocessingDrawing" xmlns:w10="urn:schemas-microsoft-com:office:word" xmlns:w="http://schemas.openxmlformats.org/wordprocessingml/2006/main" xmlns:w14="http://schemas.microsoft.com/office/word/2010/wordml" xmlns:wpg="http://schemas.microsoft.com/office/word/2010/wordprocessingGroup" xmlns:wpi="http://schemas.microsoft.com/office/word/2010/wordprocessingInk" xmlns:wne="http://schemas.microsoft.com/office/word/2006/wordml" xmlns:wps="http://schemas.microsoft.com/office/word/2010/wordprocessingShape" mc:Ignorable="w14 wp14">
+  <w:abstractNum w:abstractNumId="0">
     <w:nsid w:val="063F5F32"/>
     <w:multiLevelType w:val="hybridMultilevel"/>
     <w:tmpl w:val="12B045BA"/>
@@ -3672,7 +3817,7 @@
 </file>
 
 <file path=word/styles.xml><?xml version="1.0" encoding="utf-8"?>
-<w:styles xmlns:mc="http://schemas.openxmlformats.org/markup-compatibility/2006" xmlns:r="http://schemas.openxmlformats.org/officeDocument/2006/relationships" xmlns:w="http://schemas.openxmlformats.org/wordprocessingml/2006/main" xmlns:w14="http://schemas.microsoft.com/office/word/2010/wordml" xmlns:w15="http://schemas.microsoft.com/office/word/2012/wordml" xmlns:w16se="http://schemas.microsoft.com/office/word/2015/wordml/symex" mc:Ignorable="w14 w15 w16se">
+<w:styles xmlns:mc="http://schemas.openxmlformats.org/markup-compatibility/2006" xmlns:r="http://schemas.openxmlformats.org/officeDocument/2006/relationships" xmlns:w="http://schemas.openxmlformats.org/wordprocessingml/2006/main" xmlns:w14="http://schemas.microsoft.com/office/word/2010/wordml" mc:Ignorable="w14">
   <w:docDefaults>
     <w:rPrDefault>
       <w:rPr>
@@ -3688,378 +3833,482 @@
       </w:pPr>
     </w:pPrDefault>
   </w:docDefaults>
-  <w:latentStyles w:defLockedState="0" w:defUIPriority="99" w:defSemiHidden="0" w:defUnhideWhenUsed="0" w:defQFormat="0" w:count="371">
-    <w:lsdException w:name="Normal" w:uiPriority="1" w:qFormat="1"/>
-    <w:lsdException w:name="heading 1" w:uiPriority="1" w:qFormat="1"/>
-    <w:lsdException w:name="heading 2" w:semiHidden="1" w:uiPriority="9" w:unhideWhenUsed="1" w:qFormat="1"/>
-    <w:lsdException w:name="heading 3" w:semiHidden="1" w:uiPriority="9" w:unhideWhenUsed="1" w:qFormat="1"/>
-    <w:lsdException w:name="heading 4" w:semiHidden="1" w:uiPriority="9" w:unhideWhenUsed="1" w:qFormat="1"/>
-    <w:lsdException w:name="heading 5" w:semiHidden="1" w:uiPriority="9" w:unhideWhenUsed="1" w:qFormat="1"/>
-    <w:lsdException w:name="heading 6" w:semiHidden="1" w:uiPriority="9" w:unhideWhenUsed="1" w:qFormat="1"/>
-    <w:lsdException w:name="heading 7" w:semiHidden="1" w:uiPriority="9" w:unhideWhenUsed="1" w:qFormat="1"/>
-    <w:lsdException w:name="heading 8" w:semiHidden="1" w:uiPriority="9" w:unhideWhenUsed="1" w:qFormat="1"/>
-    <w:lsdException w:name="heading 9" w:semiHidden="1" w:uiPriority="9" w:unhideWhenUsed="1" w:qFormat="1"/>
-    <w:lsdException w:name="index 1" w:semiHidden="1" w:unhideWhenUsed="1"/>
-    <w:lsdException w:name="index 2" w:semiHidden="1" w:unhideWhenUsed="1"/>
-    <w:lsdException w:name="index 3" w:semiHidden="1" w:unhideWhenUsed="1"/>
-    <w:lsdException w:name="index 4" w:semiHidden="1" w:unhideWhenUsed="1"/>
-    <w:lsdException w:name="index 5" w:semiHidden="1" w:unhideWhenUsed="1"/>
-    <w:lsdException w:name="index 6" w:semiHidden="1" w:unhideWhenUsed="1"/>
-    <w:lsdException w:name="index 7" w:semiHidden="1" w:unhideWhenUsed="1"/>
-    <w:lsdException w:name="index 8" w:semiHidden="1" w:unhideWhenUsed="1"/>
-    <w:lsdException w:name="index 9" w:semiHidden="1" w:unhideWhenUsed="1"/>
-    <w:lsdException w:name="toc 1" w:semiHidden="1" w:uiPriority="39" w:unhideWhenUsed="1"/>
-    <w:lsdException w:name="toc 2" w:semiHidden="1" w:uiPriority="39" w:unhideWhenUsed="1"/>
-    <w:lsdException w:name="toc 3" w:semiHidden="1" w:uiPriority="39" w:unhideWhenUsed="1"/>
-    <w:lsdException w:name="toc 4" w:semiHidden="1" w:uiPriority="39" w:unhideWhenUsed="1"/>
-    <w:lsdException w:name="toc 5" w:semiHidden="1" w:uiPriority="39" w:unhideWhenUsed="1"/>
-    <w:lsdException w:name="toc 6" w:semiHidden="1" w:uiPriority="39" w:unhideWhenUsed="1"/>
-    <w:lsdException w:name="toc 7" w:semiHidden="1" w:uiPriority="39" w:unhideWhenUsed="1"/>
-    <w:lsdException w:name="toc 8" w:semiHidden="1" w:uiPriority="39" w:unhideWhenUsed="1"/>
-    <w:lsdException w:name="toc 9" w:semiHidden="1" w:uiPriority="39" w:unhideWhenUsed="1"/>
-    <w:lsdException w:name="Normal Indent" w:semiHidden="1" w:unhideWhenUsed="1"/>
-    <w:lsdException w:name="footnote text" w:semiHidden="1" w:unhideWhenUsed="1"/>
-    <w:lsdException w:name="annotation text" w:semiHidden="1" w:unhideWhenUsed="1"/>
-    <w:lsdException w:name="header" w:semiHidden="1" w:unhideWhenUsed="1"/>
-    <w:lsdException w:name="footer" w:semiHidden="1" w:unhideWhenUsed="1"/>
-    <w:lsdException w:name="index heading" w:semiHidden="1" w:unhideWhenUsed="1"/>
-    <w:lsdException w:name="caption" w:semiHidden="1" w:uiPriority="35" w:unhideWhenUsed="1" w:qFormat="1"/>
-    <w:lsdException w:name="table of figures" w:semiHidden="1" w:unhideWhenUsed="1"/>
-    <w:lsdException w:name="envelope address" w:semiHidden="1" w:unhideWhenUsed="1"/>
-    <w:lsdException w:name="envelope return" w:semiHidden="1" w:unhideWhenUsed="1"/>
-    <w:lsdException w:name="footnote reference" w:semiHidden="1" w:unhideWhenUsed="1"/>
-    <w:lsdException w:name="annotation reference" w:semiHidden="1" w:unhideWhenUsed="1"/>
-    <w:lsdException w:name="line number" w:semiHidden="1" w:unhideWhenUsed="1"/>
-    <w:lsdException w:name="page number" w:semiHidden="1" w:unhideWhenUsed="1"/>
-    <w:lsdException w:name="endnote reference" w:semiHidden="1" w:unhideWhenUsed="1"/>
-    <w:lsdException w:name="endnote text" w:semiHidden="1" w:unhideWhenUsed="1"/>
-    <w:lsdException w:name="table of authorities" w:semiHidden="1" w:unhideWhenUsed="1"/>
-    <w:lsdException w:name="macro" w:semiHidden="1" w:unhideWhenUsed="1"/>
-    <w:lsdException w:name="toa heading" w:semiHidden="1" w:unhideWhenUsed="1"/>
-    <w:lsdException w:name="List" w:semiHidden="1" w:unhideWhenUsed="1"/>
-    <w:lsdException w:name="List Bullet" w:semiHidden="1" w:unhideWhenUsed="1"/>
-    <w:lsdException w:name="List Number" w:semiHidden="1" w:unhideWhenUsed="1"/>
-    <w:lsdException w:name="List 2" w:semiHidden="1" w:unhideWhenUsed="1"/>
-    <w:lsdException w:name="List 3" w:semiHidden="1" w:unhideWhenUsed="1"/>
-    <w:lsdException w:name="List 4" w:semiHidden="1" w:unhideWhenUsed="1"/>
-    <w:lsdException w:name="List 5" w:semiHidden="1" w:unhideWhenUsed="1"/>
-    <w:lsdException w:name="List Bullet 2" w:semiHidden="1" w:unhideWhenUsed="1"/>
-    <w:lsdException w:name="List Bullet 3" w:semiHidden="1" w:unhideWhenUsed="1"/>
-    <w:lsdException w:name="List Bullet 4" w:semiHidden="1" w:unhideWhenUsed="1"/>
-    <w:lsdException w:name="List Bullet 5" w:semiHidden="1" w:unhideWhenUsed="1"/>
-    <w:lsdException w:name="List Number 2" w:semiHidden="1" w:unhideWhenUsed="1"/>
-    <w:lsdException w:name="List Number 3" w:semiHidden="1" w:unhideWhenUsed="1"/>
-    <w:lsdException w:name="List Number 4" w:semiHidden="1" w:unhideWhenUsed="1"/>
-    <w:lsdException w:name="List Number 5" w:semiHidden="1" w:unhideWhenUsed="1"/>
-    <w:lsdException w:name="Title" w:uiPriority="10" w:qFormat="1"/>
-    <w:lsdException w:name="Closing" w:semiHidden="1" w:unhideWhenUsed="1"/>
-    <w:lsdException w:name="Signature" w:semiHidden="1" w:unhideWhenUsed="1"/>
-    <w:lsdException w:name="Default Paragraph Font" w:semiHidden="1" w:uiPriority="1" w:unhideWhenUsed="1"/>
-    <w:lsdException w:name="Body Text" w:semiHidden="1" w:uiPriority="1" w:unhideWhenUsed="1" w:qFormat="1"/>
-    <w:lsdException w:name="Body Text Indent" w:semiHidden="1" w:unhideWhenUsed="1"/>
-    <w:lsdException w:name="List Continue" w:semiHidden="1" w:unhideWhenUsed="1"/>
-    <w:lsdException w:name="List Continue 2" w:semiHidden="1" w:unhideWhenUsed="1"/>
-    <w:lsdException w:name="List Continue 3" w:semiHidden="1" w:unhideWhenUsed="1"/>
-    <w:lsdException w:name="List Continue 4" w:semiHidden="1" w:unhideWhenUsed="1"/>
-    <w:lsdException w:name="List Continue 5" w:semiHidden="1" w:unhideWhenUsed="1"/>
-    <w:lsdException w:name="Message Header" w:semiHidden="1" w:unhideWhenUsed="1"/>
-    <w:lsdException w:name="Subtitle" w:uiPriority="11" w:qFormat="1"/>
-    <w:lsdException w:name="Salutation" w:semiHidden="1" w:unhideWhenUsed="1"/>
-    <w:lsdException w:name="Date" w:semiHidden="1" w:unhideWhenUsed="1"/>
-    <w:lsdException w:name="Body Text First Indent" w:semiHidden="1" w:unhideWhenUsed="1"/>
-    <w:lsdException w:name="Body Text First Indent 2" w:semiHidden="1" w:unhideWhenUsed="1"/>
-    <w:lsdException w:name="Note Heading" w:semiHidden="1" w:unhideWhenUsed="1"/>
-    <w:lsdException w:name="Body Text 2" w:semiHidden="1" w:unhideWhenUsed="1"/>
-    <w:lsdException w:name="Body Text 3" w:semiHidden="1" w:unhideWhenUsed="1"/>
-    <w:lsdException w:name="Body Text Indent 2" w:semiHidden="1" w:unhideWhenUsed="1"/>
-    <w:lsdException w:name="Body Text Indent 3" w:semiHidden="1" w:unhideWhenUsed="1"/>
-    <w:lsdException w:name="Block Text" w:semiHidden="1" w:unhideWhenUsed="1"/>
-    <w:lsdException w:name="Hyperlink" w:semiHidden="1" w:unhideWhenUsed="1"/>
-    <w:lsdException w:name="FollowedHyperlink" w:semiHidden="1" w:unhideWhenUsed="1"/>
-    <w:lsdException w:name="Strong" w:uiPriority="22" w:qFormat="1"/>
-    <w:lsdException w:name="Emphasis" w:uiPriority="20" w:qFormat="1"/>
-    <w:lsdException w:name="Document Map" w:semiHidden="1" w:unhideWhenUsed="1"/>
-    <w:lsdException w:name="Plain Text" w:semiHidden="1" w:unhideWhenUsed="1"/>
-    <w:lsdException w:name="E-mail Signature" w:semiHidden="1" w:unhideWhenUsed="1"/>
-    <w:lsdException w:name="HTML Top of Form" w:semiHidden="1" w:unhideWhenUsed="1"/>
-    <w:lsdException w:name="HTML Bottom of Form" w:semiHidden="1" w:unhideWhenUsed="1"/>
-    <w:lsdException w:name="Normal (Web)" w:semiHidden="1" w:unhideWhenUsed="1"/>
-    <w:lsdException w:name="HTML Acronym" w:semiHidden="1" w:unhideWhenUsed="1"/>
-    <w:lsdException w:name="HTML Address" w:semiHidden="1" w:unhideWhenUsed="1"/>
-    <w:lsdException w:name="HTML Cite" w:semiHidden="1" w:unhideWhenUsed="1"/>
-    <w:lsdException w:name="HTML Code" w:semiHidden="1" w:unhideWhenUsed="1"/>
-    <w:lsdException w:name="HTML Definition" w:semiHidden="1" w:unhideWhenUsed="1"/>
-    <w:lsdException w:name="HTML Keyboard" w:semiHidden="1" w:unhideWhenUsed="1"/>
-    <w:lsdException w:name="HTML Preformatted" w:semiHidden="1" w:unhideWhenUsed="1"/>
-    <w:lsdException w:name="HTML Sample" w:semiHidden="1" w:unhideWhenUsed="1"/>
-    <w:lsdException w:name="HTML Typewriter" w:semiHidden="1" w:unhideWhenUsed="1"/>
-    <w:lsdException w:name="HTML Variable" w:semiHidden="1" w:unhideWhenUsed="1"/>
-    <w:lsdException w:name="Normal Table" w:semiHidden="1" w:unhideWhenUsed="1"/>
-    <w:lsdException w:name="annotation subject" w:semiHidden="1" w:unhideWhenUsed="1"/>
-    <w:lsdException w:name="No List" w:semiHidden="1" w:unhideWhenUsed="1"/>
-    <w:lsdException w:name="Outline List 1" w:semiHidden="1" w:unhideWhenUsed="1"/>
-    <w:lsdException w:name="Outline List 2" w:semiHidden="1" w:unhideWhenUsed="1"/>
-    <w:lsdException w:name="Outline List 3" w:semiHidden="1" w:unhideWhenUsed="1"/>
-    <w:lsdException w:name="Table Simple 1" w:semiHidden="1" w:unhideWhenUsed="1"/>
-    <w:lsdException w:name="Table Simple 2" w:semiHidden="1" w:unhideWhenUsed="1"/>
-    <w:lsdException w:name="Table Simple 3" w:semiHidden="1" w:unhideWhenUsed="1"/>
-    <w:lsdException w:name="Table Classic 1" w:semiHidden="1" w:unhideWhenUsed="1"/>
-    <w:lsdException w:name="Table Classic 2" w:semiHidden="1" w:unhideWhenUsed="1"/>
-    <w:lsdException w:name="Table Classic 3" w:semiHidden="1" w:unhideWhenUsed="1"/>
-    <w:lsdException w:name="Table Classic 4" w:semiHidden="1" w:unhideWhenUsed="1"/>
-    <w:lsdException w:name="Table Colorful 1" w:semiHidden="1" w:unhideWhenUsed="1"/>
-    <w:lsdException w:name="Table Colorful 2" w:semiHidden="1" w:unhideWhenUsed="1"/>
-    <w:lsdException w:name="Table Colorful 3" w:semiHidden="1" w:unhideWhenUsed="1"/>
-    <w:lsdException w:name="Table Columns 1" w:semiHidden="1" w:unhideWhenUsed="1"/>
-    <w:lsdException w:name="Table Columns 2" w:semiHidden="1" w:unhideWhenUsed="1"/>
-    <w:lsdException w:name="Table Columns 3" w:semiHidden="1" w:unhideWhenUsed="1"/>
-    <w:lsdException w:name="Table Columns 4" w:semiHidden="1" w:unhideWhenUsed="1"/>
-    <w:lsdException w:name="Table Columns 5" w:semiHidden="1" w:unhideWhenUsed="1"/>
-    <w:lsdException w:name="Table Grid 1" w:semiHidden="1" w:unhideWhenUsed="1"/>
-    <w:lsdException w:name="Table Grid 2" w:semiHidden="1" w:unhideWhenUsed="1"/>
-    <w:lsdException w:name="Table Grid 3" w:semiHidden="1" w:unhideWhenUsed="1"/>
-    <w:lsdException w:name="Table Grid 4" w:semiHidden="1" w:unhideWhenUsed="1"/>
-    <w:lsdException w:name="Table Grid 5" w:semiHidden="1" w:unhideWhenUsed="1"/>
-    <w:lsdException w:name="Table Grid 6" w:semiHidden="1" w:unhideWhenUsed="1"/>
-    <w:lsdException w:name="Table Grid 7" w:semiHidden="1" w:unhideWhenUsed="1"/>
-    <w:lsdException w:name="Table Grid 8" w:semiHidden="1" w:unhideWhenUsed="1"/>
-    <w:lsdException w:name="Table List 1" w:semiHidden="1" w:unhideWhenUsed="1"/>
-    <w:lsdException w:name="Table List 2" w:semiHidden="1" w:unhideWhenUsed="1"/>
-    <w:lsdException w:name="Table List 3" w:semiHidden="1" w:unhideWhenUsed="1"/>
-    <w:lsdException w:name="Table List 4" w:semiHidden="1" w:unhideWhenUsed="1"/>
-    <w:lsdException w:name="Table List 5" w:semiHidden="1" w:unhideWhenUsed="1"/>
-    <w:lsdException w:name="Table List 6" w:semiHidden="1" w:unhideWhenUsed="1"/>
-    <w:lsdException w:name="Table List 7" w:semiHidden="1" w:unhideWhenUsed="1"/>
-    <w:lsdException w:name="Table List 8" w:semiHidden="1" w:unhideWhenUsed="1"/>
-    <w:lsdException w:name="Table 3D effects 1" w:semiHidden="1" w:unhideWhenUsed="1"/>
-    <w:lsdException w:name="Table 3D effects 2" w:semiHidden="1" w:unhideWhenUsed="1"/>
-    <w:lsdException w:name="Table 3D effects 3" w:semiHidden="1" w:unhideWhenUsed="1"/>
-    <w:lsdException w:name="Table Contemporary" w:semiHidden="1" w:unhideWhenUsed="1"/>
-    <w:lsdException w:name="Table Elegant" w:semiHidden="1" w:unhideWhenUsed="1"/>
-    <w:lsdException w:name="Table Professional" w:semiHidden="1" w:unhideWhenUsed="1"/>
-    <w:lsdException w:name="Table Subtle 1" w:semiHidden="1" w:unhideWhenUsed="1"/>
-    <w:lsdException w:name="Table Subtle 2" w:semiHidden="1" w:unhideWhenUsed="1"/>
-    <w:lsdException w:name="Table Web 1" w:semiHidden="1" w:unhideWhenUsed="1"/>
-    <w:lsdException w:name="Table Web 2" w:semiHidden="1" w:unhideWhenUsed="1"/>
-    <w:lsdException w:name="Table Web 3" w:semiHidden="1" w:unhideWhenUsed="1"/>
-    <w:lsdException w:name="Balloon Text" w:semiHidden="1" w:unhideWhenUsed="1"/>
-    <w:lsdException w:name="Table Grid" w:uiPriority="59"/>
-    <w:lsdException w:name="Table Theme" w:semiHidden="1" w:unhideWhenUsed="1"/>
-    <w:lsdException w:name="Placeholder Text" w:semiHidden="1"/>
-    <w:lsdException w:name="No Spacing" w:uiPriority="1" w:qFormat="1"/>
-    <w:lsdException w:name="Light Shading" w:uiPriority="60"/>
-    <w:lsdException w:name="Light List" w:uiPriority="61"/>
-    <w:lsdException w:name="Light Grid" w:uiPriority="62"/>
-    <w:lsdException w:name="Medium Shading 1" w:uiPriority="63"/>
-    <w:lsdException w:name="Medium Shading 2" w:uiPriority="64"/>
-    <w:lsdException w:name="Medium List 1" w:uiPriority="65"/>
-    <w:lsdException w:name="Medium List 2" w:uiPriority="66"/>
-    <w:lsdException w:name="Medium Grid 1" w:uiPriority="67"/>
-    <w:lsdException w:name="Medium Grid 2" w:uiPriority="68"/>
-    <w:lsdException w:name="Medium Grid 3" w:uiPriority="69"/>
-    <w:lsdException w:name="Dark List" w:uiPriority="70"/>
-    <w:lsdException w:name="Colorful Shading" w:uiPriority="71"/>
-    <w:lsdException w:name="Colorful List" w:uiPriority="72"/>
-    <w:lsdException w:name="Colorful Grid" w:uiPriority="73"/>
-    <w:lsdException w:name="Light Shading Accent 1" w:uiPriority="60"/>
-    <w:lsdException w:name="Light List Accent 1" w:uiPriority="61"/>
-    <w:lsdException w:name="Light Grid Accent 1" w:uiPriority="62"/>
-    <w:lsdException w:name="Medium Shading 1 Accent 1" w:uiPriority="63"/>
-    <w:lsdException w:name="Medium Shading 2 Accent 1" w:uiPriority="64"/>
-    <w:lsdException w:name="Medium List 1 Accent 1" w:uiPriority="65"/>
-    <w:lsdException w:name="Revision" w:semiHidden="1"/>
-    <w:lsdException w:name="List Paragraph" w:uiPriority="34" w:qFormat="1"/>
-    <w:lsdException w:name="Quote" w:uiPriority="29" w:qFormat="1"/>
-    <w:lsdException w:name="Intense Quote" w:uiPriority="30" w:qFormat="1"/>
-    <w:lsdException w:name="Medium List 2 Accent 1" w:uiPriority="66"/>
-    <w:lsdException w:name="Medium Grid 1 Accent 1" w:uiPriority="67"/>
-    <w:lsdException w:name="Medium Grid 2 Accent 1" w:uiPriority="68"/>
-    <w:lsdException w:name="Medium Grid 3 Accent 1" w:uiPriority="69"/>
-    <w:lsdException w:name="Dark List Accent 1" w:uiPriority="70"/>
-    <w:lsdException w:name="Colorful Shading Accent 1" w:uiPriority="71"/>
-    <w:lsdException w:name="Colorful List Accent 1" w:uiPriority="72"/>
-    <w:lsdException w:name="Colorful Grid Accent 1" w:uiPriority="73"/>
-    <w:lsdException w:name="Light Shading Accent 2" w:uiPriority="60"/>
-    <w:lsdException w:name="Light List Accent 2" w:uiPriority="61"/>
-    <w:lsdException w:name="Light Grid Accent 2" w:uiPriority="62"/>
-    <w:lsdException w:name="Medium Shading 1 Accent 2" w:uiPriority="63"/>
-    <w:lsdException w:name="Medium Shading 2 Accent 2" w:uiPriority="64"/>
-    <w:lsdException w:name="Medium List 1 Accent 2" w:uiPriority="65"/>
-    <w:lsdException w:name="Medium List 2 Accent 2" w:uiPriority="66"/>
-    <w:lsdException w:name="Medium Grid 1 Accent 2" w:uiPriority="67"/>
-    <w:lsdException w:name="Medium Grid 2 Accent 2" w:uiPriority="68"/>
-    <w:lsdException w:name="Medium Grid 3 Accent 2" w:uiPriority="69"/>
-    <w:lsdException w:name="Dark List Accent 2" w:uiPriority="70"/>
-    <w:lsdException w:name="Colorful Shading Accent 2" w:uiPriority="71"/>
-    <w:lsdException w:name="Colorful List Accent 2" w:uiPriority="72"/>
-    <w:lsdException w:name="Colorful Grid Accent 2" w:uiPriority="73"/>
-    <w:lsdException w:name="Light Shading Accent 3" w:uiPriority="60"/>
-    <w:lsdException w:name="Light List Accent 3" w:uiPriority="61"/>
-    <w:lsdException w:name="Light Grid Accent 3" w:uiPriority="62"/>
-    <w:lsdException w:name="Medium Shading 1 Accent 3" w:uiPriority="63"/>
-    <w:lsdException w:name="Medium Shading 2 Accent 3" w:uiPriority="64"/>
-    <w:lsdException w:name="Medium List 1 Accent 3" w:uiPriority="65"/>
-    <w:lsdException w:name="Medium List 2 Accent 3" w:uiPriority="66"/>
-    <w:lsdException w:name="Medium Grid 1 Accent 3" w:uiPriority="67"/>
-    <w:lsdException w:name="Medium Grid 2 Accent 3" w:uiPriority="68"/>
-    <w:lsdException w:name="Medium Grid 3 Accent 3" w:uiPriority="69"/>
-    <w:lsdException w:name="Dark List Accent 3" w:uiPriority="70"/>
-    <w:lsdException w:name="Colorful Shading Accent 3" w:uiPriority="71"/>
-    <w:lsdException w:name="Colorful List Accent 3" w:uiPriority="72"/>
-    <w:lsdException w:name="Colorful Grid Accent 3" w:uiPriority="73"/>
-    <w:lsdException w:name="Light Shading Accent 4" w:uiPriority="60"/>
-    <w:lsdException w:name="Light List Accent 4" w:uiPriority="61"/>
-    <w:lsdException w:name="Light Grid Accent 4" w:uiPriority="62"/>
-    <w:lsdException w:name="Medium Shading 1 Accent 4" w:uiPriority="63"/>
-    <w:lsdException w:name="Medium Shading 2 Accent 4" w:uiPriority="64"/>
-    <w:lsdException w:name="Medium List 1 Accent 4" w:uiPriority="65"/>
-    <w:lsdException w:name="Medium List 2 Accent 4" w:uiPriority="66"/>
-    <w:lsdException w:name="Medium Grid 1 Accent 4" w:uiPriority="67"/>
-    <w:lsdException w:name="Medium Grid 2 Accent 4" w:uiPriority="68"/>
-    <w:lsdException w:name="Medium Grid 3 Accent 4" w:uiPriority="69"/>
-    <w:lsdException w:name="Dark List Accent 4" w:uiPriority="70"/>
-    <w:lsdException w:name="Colorful Shading Accent 4" w:uiPriority="71"/>
-    <w:lsdException w:name="Colorful List Accent 4" w:uiPriority="72"/>
-    <w:lsdException w:name="Colorful Grid Accent 4" w:uiPriority="73"/>
-    <w:lsdException w:name="Light Shading Accent 5" w:uiPriority="60"/>
-    <w:lsdException w:name="Light List Accent 5" w:uiPriority="61"/>
-    <w:lsdException w:name="Light Grid Accent 5" w:uiPriority="62"/>
-    <w:lsdException w:name="Medium Shading 1 Accent 5" w:uiPriority="63"/>
-    <w:lsdException w:name="Medium Shading 2 Accent 5" w:uiPriority="64"/>
-    <w:lsdException w:name="Medium List 1 Accent 5" w:uiPriority="65"/>
-    <w:lsdException w:name="Medium List 2 Accent 5" w:uiPriority="66"/>
-    <w:lsdException w:name="Medium Grid 1 Accent 5" w:uiPriority="67"/>
-    <w:lsdException w:name="Medium Grid 2 Accent 5" w:uiPriority="68"/>
-    <w:lsdException w:name="Medium Grid 3 Accent 5" w:uiPriority="69"/>
-    <w:lsdException w:name="Dark List Accent 5" w:uiPriority="70"/>
-    <w:lsdException w:name="Colorful Shading Accent 5" w:uiPriority="71"/>
-    <w:lsdException w:name="Colorful List Accent 5" w:uiPriority="72"/>
-    <w:lsdException w:name="Colorful Grid Accent 5" w:uiPriority="73"/>
-    <w:lsdException w:name="Light Shading Accent 6" w:uiPriority="60"/>
-    <w:lsdException w:name="Light List Accent 6" w:uiPriority="61"/>
-    <w:lsdException w:name="Light Grid Accent 6" w:uiPriority="62"/>
-    <w:lsdException w:name="Medium Shading 1 Accent 6" w:uiPriority="63"/>
-    <w:lsdException w:name="Medium Shading 2 Accent 6" w:uiPriority="64"/>
-    <w:lsdException w:name="Medium List 1 Accent 6" w:uiPriority="65"/>
-    <w:lsdException w:name="Medium List 2 Accent 6" w:uiPriority="66"/>
-    <w:lsdException w:name="Medium Grid 1 Accent 6" w:uiPriority="67"/>
-    <w:lsdException w:name="Medium Grid 2 Accent 6" w:uiPriority="68"/>
-    <w:lsdException w:name="Medium Grid 3 Accent 6" w:uiPriority="69"/>
-    <w:lsdException w:name="Dark List Accent 6" w:uiPriority="70"/>
-    <w:lsdException w:name="Colorful Shading Accent 6" w:uiPriority="71"/>
-    <w:lsdException w:name="Colorful List Accent 6" w:uiPriority="72"/>
-    <w:lsdException w:name="Colorful Grid Accent 6" w:uiPriority="73"/>
-    <w:lsdException w:name="Subtle Emphasis" w:uiPriority="19" w:qFormat="1"/>
-    <w:lsdException w:name="Intense Emphasis" w:uiPriority="21" w:qFormat="1"/>
-    <w:lsdException w:name="Subtle Reference" w:uiPriority="31" w:qFormat="1"/>
-    <w:lsdException w:name="Intense Reference" w:uiPriority="32" w:qFormat="1"/>
-    <w:lsdException w:name="Book Title" w:uiPriority="33" w:qFormat="1"/>
-    <w:lsdException w:name="Bibliography" w:semiHidden="1" w:uiPriority="37" w:unhideWhenUsed="1"/>
-    <w:lsdException w:name="TOC Heading" w:semiHidden="1" w:uiPriority="39" w:unhideWhenUsed="1" w:qFormat="1"/>
-    <w:lsdException w:name="Plain Table 1" w:uiPriority="41"/>
-    <w:lsdException w:name="Plain Table 2" w:uiPriority="42"/>
-    <w:lsdException w:name="Plain Table 3" w:uiPriority="43"/>
-    <w:lsdException w:name="Plain Table 4" w:uiPriority="44"/>
-    <w:lsdException w:name="Plain Table 5" w:uiPriority="45"/>
-    <w:lsdException w:name="Grid Table Light" w:uiPriority="40"/>
-    <w:lsdException w:name="Grid Table 1 Light" w:uiPriority="46"/>
-    <w:lsdException w:name="Grid Table 2" w:uiPriority="47"/>
-    <w:lsdException w:name="Grid Table 3" w:uiPriority="48"/>
-    <w:lsdException w:name="Grid Table 4" w:uiPriority="49"/>
-    <w:lsdException w:name="Grid Table 5 Dark" w:uiPriority="50"/>
-    <w:lsdException w:name="Grid Table 6 Colorful" w:uiPriority="51"/>
-    <w:lsdException w:name="Grid Table 7 Colorful" w:uiPriority="52"/>
-    <w:lsdException w:name="Grid Table 1 Light Accent 1" w:uiPriority="46"/>
-    <w:lsdException w:name="Grid Table 2 Accent 1" w:uiPriority="47"/>
-    <w:lsdException w:name="Grid Table 3 Accent 1" w:uiPriority="48"/>
-    <w:lsdException w:name="Grid Table 4 Accent 1" w:uiPriority="49"/>
-    <w:lsdException w:name="Grid Table 5 Dark Accent 1" w:uiPriority="50"/>
-    <w:lsdException w:name="Grid Table 6 Colorful Accent 1" w:uiPriority="51"/>
-    <w:lsdException w:name="Grid Table 7 Colorful Accent 1" w:uiPriority="52"/>
-    <w:lsdException w:name="Grid Table 1 Light Accent 2" w:uiPriority="46"/>
-    <w:lsdException w:name="Grid Table 2 Accent 2" w:uiPriority="47"/>
-    <w:lsdException w:name="Grid Table 3 Accent 2" w:uiPriority="48"/>
-    <w:lsdException w:name="Grid Table 4 Accent 2" w:uiPriority="49"/>
-    <w:lsdException w:name="Grid Table 5 Dark Accent 2" w:uiPriority="50"/>
-    <w:lsdException w:name="Grid Table 6 Colorful Accent 2" w:uiPriority="51"/>
-    <w:lsdException w:name="Grid Table 7 Colorful Accent 2" w:uiPriority="52"/>
-    <w:lsdException w:name="Grid Table 1 Light Accent 3" w:uiPriority="46"/>
-    <w:lsdException w:name="Grid Table 2 Accent 3" w:uiPriority="47"/>
-    <w:lsdException w:name="Grid Table 3 Accent 3" w:uiPriority="48"/>
-    <w:lsdException w:name="Grid Table 4 Accent 3" w:uiPriority="49"/>
-    <w:lsdException w:name="Grid Table 5 Dark Accent 3" w:uiPriority="50"/>
-    <w:lsdException w:name="Grid Table 6 Colorful Accent 3" w:uiPriority="51"/>
-    <w:lsdException w:name="Grid Table 7 Colorful Accent 3" w:uiPriority="52"/>
-    <w:lsdException w:name="Grid Table 1 Light Accent 4" w:uiPriority="46"/>
-    <w:lsdException w:name="Grid Table 2 Accent 4" w:uiPriority="47"/>
-    <w:lsdException w:name="Grid Table 3 Accent 4" w:uiPriority="48"/>
-    <w:lsdException w:name="Grid Table 4 Accent 4" w:uiPriority="49"/>
-    <w:lsdException w:name="Grid Table 5 Dark Accent 4" w:uiPriority="50"/>
-    <w:lsdException w:name="Grid Table 6 Colorful Accent 4" w:uiPriority="51"/>
-    <w:lsdException w:name="Grid Table 7 Colorful Accent 4" w:uiPriority="52"/>
-    <w:lsdException w:name="Grid Table 1 Light Accent 5" w:uiPriority="46"/>
-    <w:lsdException w:name="Grid Table 2 Accent 5" w:uiPriority="47"/>
-    <w:lsdException w:name="Grid Table 3 Accent 5" w:uiPriority="48"/>
-    <w:lsdException w:name="Grid Table 4 Accent 5" w:uiPriority="49"/>
-    <w:lsdException w:name="Grid Table 5 Dark Accent 5" w:uiPriority="50"/>
-    <w:lsdException w:name="Grid Table 6 Colorful Accent 5" w:uiPriority="51"/>
-    <w:lsdException w:name="Grid Table 7 Colorful Accent 5" w:uiPriority="52"/>
-    <w:lsdException w:name="Grid Table 1 Light Accent 6" w:uiPriority="46"/>
-    <w:lsdException w:name="Grid Table 2 Accent 6" w:uiPriority="47"/>
-    <w:lsdException w:name="Grid Table 3 Accent 6" w:uiPriority="48"/>
-    <w:lsdException w:name="Grid Table 4 Accent 6" w:uiPriority="49"/>
-    <w:lsdException w:name="Grid Table 5 Dark Accent 6" w:uiPriority="50"/>
-    <w:lsdException w:name="Grid Table 6 Colorful Accent 6" w:uiPriority="51"/>
-    <w:lsdException w:name="Grid Table 7 Colorful Accent 6" w:uiPriority="52"/>
-    <w:lsdException w:name="List Table 1 Light" w:uiPriority="46"/>
-    <w:lsdException w:name="List Table 2" w:uiPriority="47"/>
-    <w:lsdException w:name="List Table 3" w:uiPriority="48"/>
-    <w:lsdException w:name="List Table 4" w:uiPriority="49"/>
-    <w:lsdException w:name="List Table 5 Dark" w:uiPriority="50"/>
-    <w:lsdException w:name="List Table 6 Colorful" w:uiPriority="51"/>
-    <w:lsdException w:name="List Table 7 Colorful" w:uiPriority="52"/>
-    <w:lsdException w:name="List Table 1 Light Accent 1" w:uiPriority="46"/>
-    <w:lsdException w:name="List Table 2 Accent 1" w:uiPriority="47"/>
-    <w:lsdException w:name="List Table 3 Accent 1" w:uiPriority="48"/>
-    <w:lsdException w:name="List Table 4 Accent 1" w:uiPriority="49"/>
-    <w:lsdException w:name="List Table 5 Dark Accent 1" w:uiPriority="50"/>
-    <w:lsdException w:name="List Table 6 Colorful Accent 1" w:uiPriority="51"/>
-    <w:lsdException w:name="List Table 7 Colorful Accent 1" w:uiPriority="52"/>
-    <w:lsdException w:name="List Table 1 Light Accent 2" w:uiPriority="46"/>
-    <w:lsdException w:name="List Table 2 Accent 2" w:uiPriority="47"/>
-    <w:lsdException w:name="List Table 3 Accent 2" w:uiPriority="48"/>
-    <w:lsdException w:name="List Table 4 Accent 2" w:uiPriority="49"/>
-    <w:lsdException w:name="List Table 5 Dark Accent 2" w:uiPriority="50"/>
-    <w:lsdException w:name="List Table 6 Colorful Accent 2" w:uiPriority="51"/>
-    <w:lsdException w:name="List Table 7 Colorful Accent 2" w:uiPriority="52"/>
-    <w:lsdException w:name="List Table 1 Light Accent 3" w:uiPriority="46"/>
-    <w:lsdException w:name="List Table 2 Accent 3" w:uiPriority="47"/>
-    <w:lsdException w:name="List Table 3 Accent 3" w:uiPriority="48"/>
-    <w:lsdException w:name="List Table 4 Accent 3" w:uiPriority="49"/>
-    <w:lsdException w:name="List Table 5 Dark Accent 3" w:uiPriority="50"/>
-    <w:lsdException w:name="List Table 6 Colorful Accent 3" w:uiPriority="51"/>
-    <w:lsdException w:name="List Table 7 Colorful Accent 3" w:uiPriority="52"/>
-    <w:lsdException w:name="List Table 1 Light Accent 4" w:uiPriority="46"/>
-    <w:lsdException w:name="List Table 2 Accent 4" w:uiPriority="47"/>
-    <w:lsdException w:name="List Table 3 Accent 4" w:uiPriority="48"/>
-    <w:lsdException w:name="List Table 4 Accent 4" w:uiPriority="49"/>
-    <w:lsdException w:name="List Table 5 Dark Accent 4" w:uiPriority="50"/>
-    <w:lsdException w:name="List Table 6 Colorful Accent 4" w:uiPriority="51"/>
-    <w:lsdException w:name="List Table 7 Colorful Accent 4" w:uiPriority="52"/>
-    <w:lsdException w:name="List Table 1 Light Accent 5" w:uiPriority="46"/>
-    <w:lsdException w:name="List Table 2 Accent 5" w:uiPriority="47"/>
-    <w:lsdException w:name="List Table 3 Accent 5" w:uiPriority="48"/>
-    <w:lsdException w:name="List Table 4 Accent 5" w:uiPriority="49"/>
-    <w:lsdException w:name="List Table 5 Dark Accent 5" w:uiPriority="50"/>
-    <w:lsdException w:name="List Table 6 Colorful Accent 5" w:uiPriority="51"/>
-    <w:lsdException w:name="List Table 7 Colorful Accent 5" w:uiPriority="52"/>
-    <w:lsdException w:name="List Table 1 Light Accent 6" w:uiPriority="46"/>
-    <w:lsdException w:name="List Table 2 Accent 6" w:uiPriority="47"/>
-    <w:lsdException w:name="List Table 3 Accent 6" w:uiPriority="48"/>
-    <w:lsdException w:name="List Table 4 Accent 6" w:uiPriority="49"/>
-    <w:lsdException w:name="List Table 5 Dark Accent 6" w:uiPriority="50"/>
-    <w:lsdException w:name="List Table 6 Colorful Accent 6" w:uiPriority="51"/>
-    <w:lsdException w:name="List Table 7 Colorful Accent 6" w:uiPriority="52"/>
+  <w:latentStyles w:defLockedState="0" w:defUIPriority="99" w:defSemiHidden="1" w:defUnhideWhenUsed="1" w:defQFormat="0" w:count="267">
+    <w:lsdException w:name="Normal" w:semiHidden="0" w:uiPriority="1" w:unhideWhenUsed="0" w:qFormat="1"/>
+    <w:lsdException w:name="heading 1" w:semiHidden="0" w:uiPriority="1" w:unhideWhenUsed="0" w:qFormat="1"/>
+    <w:lsdException w:name="heading 2" w:uiPriority="9" w:qFormat="1"/>
+    <w:lsdException w:name="heading 3" w:uiPriority="9" w:qFormat="1"/>
+    <w:lsdException w:name="heading 4" w:uiPriority="9" w:qFormat="1"/>
+    <w:lsdException w:name="heading 5" w:uiPriority="9" w:qFormat="1"/>
+    <w:lsdException w:name="heading 6" w:uiPriority="9" w:qFormat="1"/>
+    <w:lsdException w:name="heading 7" w:uiPriority="9" w:qFormat="1"/>
+    <w:lsdException w:name="heading 8" w:uiPriority="9" w:qFormat="1"/>
+    <w:lsdException w:name="heading 9" w:uiPriority="9" w:qFormat="1"/>
+    <w:lsdException w:name="toc 1" w:uiPriority="39"/>
+    <w:lsdException w:name="toc 2" w:uiPriority="39"/>
+    <w:lsdException w:name="toc 3" w:uiPriority="39"/>
+    <w:lsdException w:name="toc 4" w:uiPriority="39"/>
+    <w:lsdException w:name="toc 5" w:uiPriority="39"/>
+    <w:lsdException w:name="toc 6" w:uiPriority="39"/>
+    <w:lsdException w:name="toc 7" w:uiPriority="39"/>
+    <w:lsdException w:name="toc 8" w:uiPriority="39"/>
+    <w:lsdException w:name="toc 9" w:uiPriority="39"/>
+    <w:lsdException w:name="caption" w:uiPriority="35" w:qFormat="1"/>
+    <w:lsdException w:name="Title" w:semiHidden="0" w:uiPriority="10" w:unhideWhenUsed="0" w:qFormat="1"/>
+    <w:lsdException w:name="Default Paragraph Font" w:uiPriority="1"/>
+    <w:lsdException w:name="Body Text" w:uiPriority="1" w:qFormat="1"/>
+    <w:lsdException w:name="Subtitle" w:semiHidden="0" w:uiPriority="11" w:unhideWhenUsed="0" w:qFormat="1"/>
+    <w:lsdException w:name="Strong" w:semiHidden="0" w:uiPriority="22" w:unhideWhenUsed="0" w:qFormat="1"/>
+    <w:lsdException w:name="Emphasis" w:semiHidden="0" w:uiPriority="20" w:unhideWhenUsed="0" w:qFormat="1"/>
+    <w:lsdException w:name="Table Grid" w:semiHidden="0" w:uiPriority="59" w:unhideWhenUsed="0"/>
+    <w:lsdException w:name="Placeholder Text" w:unhideWhenUsed="0"/>
+    <w:lsdException w:name="No Spacing" w:semiHidden="0" w:uiPriority="1" w:unhideWhenUsed="0" w:qFormat="1"/>
+    <w:lsdException w:name="Light Shading" w:semiHidden="0" w:uiPriority="60" w:unhideWhenUsed="0"/>
+    <w:lsdException w:name="Light List" w:semiHidden="0" w:uiPriority="61" w:unhideWhenUsed="0"/>
+    <w:lsdException w:name="Light Grid" w:semiHidden="0" w:uiPriority="62" w:unhideWhenUsed="0"/>
+    <w:lsdException w:name="Medium Shading 1" w:semiHidden="0" w:uiPriority="63" w:unhideWhenUsed="0"/>
+    <w:lsdException w:name="Medium Shading 2" w:semiHidden="0" w:uiPriority="64" w:unhideWhenUsed="0"/>
+    <w:lsdException w:name="Medium List 1" w:semiHidden="0" w:uiPriority="65" w:unhideWhenUsed="0"/>
+    <w:lsdException w:name="Medium List 2" w:semiHidden="0" w:uiPriority="66" w:unhideWhenUsed="0"/>
+    <w:lsdException w:name="Medium Grid 1" w:semiHidden="0" w:uiPriority="67" w:unhideWhenUsed="0"/>
+    <w:lsdException w:name="Medium Grid 2" w:semiHidden="0" w:uiPriority="68" w:unhideWhenUsed="0"/>
+    <w:lsdException w:name="Medium Grid 3" w:semiHidden="0" w:uiPriority="69" w:unhideWhenUsed="0"/>
+    <w:lsdException w:name="Dark List" w:semiHidden="0" w:uiPriority="70" w:unhideWhenUsed="0"/>
+    <w:lsdException w:name="Colorful Shading" w:semiHidden="0" w:uiPriority="71" w:unhideWhenUsed="0"/>
+    <w:lsdException w:name="Colorful List" w:semiHidden="0" w:uiPriority="72" w:unhideWhenUsed="0"/>
+    <w:lsdException w:name="Colorful Grid" w:semiHidden="0" w:uiPriority="73" w:unhideWhenUsed="0"/>
+    <w:lsdException w:name="Light Shading Accent 1" w:semiHidden="0" w:uiPriority="60" w:unhideWhenUsed="0"/>
+    <w:lsdException w:name="Light List Accent 1" w:semiHidden="0" w:uiPriority="61" w:unhideWhenUsed="0"/>
+    <w:lsdException w:name="Light Grid Accent 1" w:semiHidden="0" w:uiPriority="62" w:unhideWhenUsed="0"/>
+    <w:lsdException w:name="Medium Shading 1 Accent 1" w:semiHidden="0" w:uiPriority="63" w:unhideWhenUsed="0"/>
+    <w:lsdException w:name="Medium Shading 2 Accent 1" w:semiHidden="0" w:uiPriority="64" w:unhideWhenUsed="0"/>
+    <w:lsdException w:name="Medium List 1 Accent 1" w:semiHidden="0" w:uiPriority="65" w:unhideWhenUsed="0"/>
+    <w:lsdException w:name="Revision" w:unhideWhenUsed="0"/>
+    <w:lsdException w:name="List Paragraph" w:semiHidden="0" w:uiPriority="34" w:unhideWhenUsed="0" w:qFormat="1"/>
+    <w:lsdException w:name="Quote" w:semiHidden="0" w:uiPriority="29" w:unhideWhenUsed="0" w:qFormat="1"/>
+    <w:lsdException w:name="Intense Quote" w:semiHidden="0" w:uiPriority="30" w:unhideWhenUsed="0" w:qFormat="1"/>
+    <w:lsdException w:name="Medium List 2 Accent 1" w:semiHidden="0" w:uiPriority="66" w:unhideWhenUsed="0"/>
+    <w:lsdException w:name="Medium Grid 1 Accent 1" w:semiHidden="0" w:uiPriority="67" w:unhideWhenUsed="0"/>
+    <w:lsdException w:name="Medium Grid 2 Accent 1" w:semiHidden="0" w:uiPriority="68" w:unhideWhenUsed="0"/>
+    <w:lsdException w:name="Medium Grid 3 Accent 1" w:semiHidden="0" w:uiPriority="69" w:unhideWhenUsed="0"/>
+    <w:lsdException w:name="Dark List Accent 1" w:semiHidden="0" w:uiPriority="70" w:unhideWhenUsed="0"/>
+    <w:lsdException w:name="Colorful Shading Accent 1" w:semiHidden="0" w:uiPriority="71" w:unhideWhenUsed="0"/>
+    <w:lsdException w:name="Colorful List Accent 1" w:semiHidden="0" w:uiPriority="72" w:unhideWhenUsed="0"/>
+    <w:lsdException w:name="Colorful Grid Accent 1" w:semiHidden="0" w:uiPriority="73" w:unhideWhenUsed="0"/>
+    <w:lsdException w:name="Light Shading Accent 2" w:semiHidden="0" w:uiPriority="60" w:unhideWhenUsed="0"/>
+    <w:lsdException w:name="Light List Accent 2" w:semiHidden="0" w:uiPriority="61" w:unhideWhenUsed="0"/>
+    <w:lsdException w:name="Light Grid Accent 2" w:semiHidden="0" w:uiPriority="62" w:unhideWhenUsed="0"/>
+    <w:lsdException w:name="Medium Shading 1 Accent 2" w:semiHidden="0" w:uiPriority="63" w:unhideWhenUsed="0"/>
+    <w:lsdException w:name="Medium Shading 2 Accent 2" w:semiHidden="0" w:uiPriority="64" w:unhideWhenUsed="0"/>
+    <w:lsdException w:name="Medium List 1 Accent 2" w:semiHidden="0" w:uiPriority="65" w:unhideWhenUsed="0"/>
+    <w:lsdException w:name="Medium List 2 Accent 2" w:semiHidden="0" w:uiPriority="66" w:unhideWhenUsed="0"/>
+    <w:lsdException w:name="Medium Grid 1 Accent 2" w:semiHidden="0" w:uiPriority="67" w:unhideWhenUsed="0"/>
+    <w:lsdException w:name="Medium Grid 2 Accent 2" w:semiHidden="0" w:uiPriority="68" w:unhideWhenUsed="0"/>
+    <w:lsdException w:name="Medium Grid 3 Accent 2" w:semiHidden="0" w:uiPriority="69" w:unhideWhenUsed="0"/>
+    <w:lsdException w:name="Dark List Accent 2" w:semiHidden="0" w:uiPriority="70" w:unhideWhenUsed="0"/>
+    <w:lsdException w:name="Colorful Shading Accent 2" w:semiHidden="0" w:uiPriority="71" w:unhideWhenUsed="0"/>
+    <w:lsdException w:name="Colorful List Accent 2" w:semiHidden="0" w:uiPriority="72" w:unhideWhenUsed="0"/>
+    <w:lsdException w:name="Colorful Grid Accent 2" w:semiHidden="0" w:uiPriority="73" w:unhideWhenUsed="0"/>
+    <w:lsdException w:name="Light Shading Accent 3" w:semiHidden="0" w:uiPriority="60" w:unhideWhenUsed="0"/>
+    <w:lsdException w:name="Light List Accent 3" w:semiHidden="0" w:uiPriority="61" w:unhideWhenUsed="0"/>
+    <w:lsdException w:name="Light Grid Accent 3" w:semiHidden="0" w:uiPriority="62" w:unhideWhenUsed="0"/>
+    <w:lsdException w:name="Medium Shading 1 Accent 3" w:semiHidden="0" w:uiPriority="63" w:unhideWhenUsed="0"/>
+    <w:lsdException w:name="Medium Shading 2 Accent 3" w:semiHidden="0" w:uiPriority="64" w:unhideWhenUsed="0"/>
+    <w:lsdException w:name="Medium List 1 Accent 3" w:semiHidden="0" w:uiPriority="65" w:unhideWhenUsed="0"/>
+    <w:lsdException w:name="Medium List 2 Accent 3" w:semiHidden="0" w:uiPriority="66" w:unhideWhenUsed="0"/>
+    <w:lsdException w:name="Medium Grid 1 Accent 3" w:semiHidden="0" w:uiPriority="67" w:unhideWhenUsed="0"/>
+    <w:lsdException w:name="Medium Grid 2 Accent 3" w:semiHidden="0" w:uiPriority="68" w:unhideWhenUsed="0"/>
+    <w:lsdException w:name="Medium Grid 3 Accent 3" w:semiHidden="0" w:uiPriority="69" w:unhideWhenUsed="0"/>
+    <w:lsdException w:name="Dark List Accent 3" w:semiHidden="0" w:uiPriority="70" w:unhideWhenUsed="0"/>
+    <w:lsdException w:name="Colorful Shading Accent 3" w:semiHidden="0" w:uiPriority="71" w:unhideWhenUsed="0"/>
+    <w:lsdException w:name="Colorful List Accent 3" w:semiHidden="0" w:uiPriority="72" w:unhideWhenUsed="0"/>
+    <w:lsdException w:name="Colorful Grid Accent 3" w:semiHidden="0" w:uiPriority="73" w:unhideWhenUsed="0"/>
+    <w:lsdException w:name="Light Shading Accent 4" w:semiHidden="0" w:uiPriority="60" w:unhideWhenUsed="0"/>
+    <w:lsdException w:name="Light List Accent 4" w:semiHidden="0" w:uiPriority="61" w:unhideWhenUsed="0"/>
+    <w:lsdException w:name="Light Grid Accent 4" w:semiHidden="0" w:uiPriority="62" w:unhideWhenUsed="0"/>
+    <w:lsdException w:name="Medium Shading 1 Accent 4" w:semiHidden="0" w:uiPriority="63" w:unhideWhenUsed="0"/>
+    <w:lsdException w:name="Medium Shading 2 Accent 4" w:semiHidden="0" w:uiPriority="64" w:unhideWhenUsed="0"/>
+    <w:lsdException w:name="Medium List 1 Accent 4" w:semiHidden="0" w:uiPriority="65" w:unhideWhenUsed="0"/>
+    <w:lsdException w:name="Medium List 2 Accent 4" w:semiHidden="0" w:uiPriority="66" w:unhideWhenUsed="0"/>
+    <w:lsdException w:name="Medium Grid 1 Accent 4" w:semiHidden="0" w:uiPriority="67" w:unhideWhenUsed="0"/>
+    <w:lsdException w:name="Medium Grid 2 Accent 4" w:semiHidden="0" w:uiPriority="68" w:unhideWhenUsed="0"/>
+    <w:lsdException w:name="Medium Grid 3 Accent 4" w:semiHidden="0" w:uiPriority="69" w:unhideWhenUsed="0"/>
+    <w:lsdException w:name="Dark List Accent 4" w:semiHidden="0" w:uiPriority="70" w:unhideWhenUsed="0"/>
+    <w:lsdException w:name="Colorful Shading Accent 4" w:semiHidden="0" w:uiPriority="71" w:unhideWhenUsed="0"/>
+    <w:lsdException w:name="Colorful List Accent 4" w:semiHidden="0" w:uiPriority="72" w:unhideWhenUsed="0"/>
+    <w:lsdException w:name="Colorful Grid Accent 4" w:semiHidden="0" w:uiPriority="73" w:unhideWhenUsed="0"/>
+    <w:lsdException w:name="Light Shading Accent 5" w:semiHidden="0" w:uiPriority="60" w:unhideWhenUsed="0"/>
+    <w:lsdException w:name="Light List Accent 5" w:semiHidden="0" w:uiPriority="61" w:unhideWhenUsed="0"/>
+    <w:lsdException w:name="Light Grid Accent 5" w:semiHidden="0" w:uiPriority="62" w:unhideWhenUsed="0"/>
+    <w:lsdException w:name="Medium Shading 1 Accent 5" w:semiHidden="0" w:uiPriority="63" w:unhideWhenUsed="0"/>
+    <w:lsdException w:name="Medium Shading 2 Accent 5" w:semiHidden="0" w:uiPriority="64" w:unhideWhenUsed="0"/>
+    <w:lsdException w:name="Medium List 1 Accent 5" w:semiHidden="0" w:uiPriority="65" w:unhideWhenUsed="0"/>
+    <w:lsdException w:name="Medium List 2 Accent 5" w:semiHidden="0" w:uiPriority="66" w:unhideWhenUsed="0"/>
+    <w:lsdException w:name="Medium Grid 1 Accent 5" w:semiHidden="0" w:uiPriority="67" w:unhideWhenUsed="0"/>
+    <w:lsdException w:name="Medium Grid 2 Accent 5" w:semiHidden="0" w:uiPriority="68" w:unhideWhenUsed="0"/>
+    <w:lsdException w:name="Medium Grid 3 Accent 5" w:semiHidden="0" w:uiPriority="69" w:unhideWhenUsed="0"/>
+    <w:lsdException w:name="Dark List Accent 5" w:semiHidden="0" w:uiPriority="70" w:unhideWhenUsed="0"/>
+    <w:lsdException w:name="Colorful Shading Accent 5" w:semiHidden="0" w:uiPriority="71" w:unhideWhenUsed="0"/>
+    <w:lsdException w:name="Colorful List Accent 5" w:semiHidden="0" w:uiPriority="72" w:unhideWhenUsed="0"/>
+    <w:lsdException w:name="Colorful Grid Accent 5" w:semiHidden="0" w:uiPriority="73" w:unhideWhenUsed="0"/>
+    <w:lsdException w:name="Light Shading Accent 6" w:semiHidden="0" w:uiPriority="60" w:unhideWhenUsed="0"/>
+    <w:lsdException w:name="Light List Accent 6" w:semiHidden="0" w:uiPriority="61" w:unhideWhenUsed="0"/>
+    <w:lsdException w:name="Light Grid Accent 6" w:semiHidden="0" w:uiPriority="62" w:unhideWhenUsed="0"/>
+    <w:lsdException w:name="Medium Shading 1 Accent 6" w:semiHidden="0" w:uiPriority="63" w:unhideWhenUsed="0"/>
+    <w:lsdException w:name="Medium Shading 2 Accent 6" w:semiHidden="0" w:uiPriority="64" w:unhideWhenUsed="0"/>
+    <w:lsdException w:name="Medium List 1 Accent 6" w:semiHidden="0" w:uiPriority="65" w:unhideWhenUsed="0"/>
+    <w:lsdException w:name="Medium List 2 Accent 6" w:semiHidden="0" w:uiPriority="66" w:unhideWhenUsed="0"/>
+    <w:lsdException w:name="Medium Grid 1 Accent 6" w:semiHidden="0" w:uiPriority="67" w:unhideWhenUsed="0"/>
+    <w:lsdException w:name="Medium Grid 2 Accent 6" w:semiHidden="0" w:uiPriority="68" w:unhideWhenUsed="0"/>
+    <w:lsdException w:name="Medium Grid 3 Accent 6" w:semiHidden="0" w:uiPriority="69" w:unhideWhenUsed="0"/>
+    <w:lsdException w:name="Dark List Accent 6" w:semiHidden="0" w:uiPriority="70" w:unhideWhenUsed="0"/>
+    <w:lsdException w:name="Colorful Shading Accent 6" w:semiHidden="0" w:uiPriority="71" w:unhideWhenUsed="0"/>
+    <w:lsdException w:name="Colorful List Accent 6" w:semiHidden="0" w:uiPriority="72" w:unhideWhenUsed="0"/>
+    <w:lsdException w:name="Colorful Grid Accent 6" w:semiHidden="0" w:uiPriority="73" w:unhideWhenUsed="0"/>
+    <w:lsdException w:name="Subtle Emphasis" w:semiHidden="0" w:uiPriority="19" w:unhideWhenUsed="0" w:qFormat="1"/>
+    <w:lsdException w:name="Intense Emphasis" w:semiHidden="0" w:uiPriority="21" w:unhideWhenUsed="0" w:qFormat="1"/>
+    <w:lsdException w:name="Subtle Reference" w:semiHidden="0" w:uiPriority="31" w:unhideWhenUsed="0" w:qFormat="1"/>
+    <w:lsdException w:name="Intense Reference" w:semiHidden="0" w:uiPriority="32" w:unhideWhenUsed="0" w:qFormat="1"/>
+    <w:lsdException w:name="Book Title" w:semiHidden="0" w:uiPriority="33" w:unhideWhenUsed="0" w:qFormat="1"/>
+    <w:lsdException w:name="Bibliography" w:uiPriority="37"/>
+    <w:lsdException w:name="TOC Heading" w:uiPriority="39" w:qFormat="1"/>
+  </w:latentStyles>
+  <w:style w:type="paragraph" w:default="1" w:styleId="Normal">
+    <w:name w:val="Normal"/>
+    <w:uiPriority w:val="1"/>
+    <w:qFormat/>
+    <w:rsid w:val="00AD736B"/>
+    <w:pPr>
+      <w:widowControl w:val="0"/>
+      <w:autoSpaceDE w:val="0"/>
+      <w:autoSpaceDN w:val="0"/>
+      <w:spacing w:after="0" w:line="240" w:lineRule="auto"/>
+    </w:pPr>
+    <w:rPr>
+      <w:rFonts w:ascii="Calibri" w:eastAsia="Calibri" w:hAnsi="Calibri" w:cs="Calibri"/>
+      <w:lang w:val="en-US"/>
+    </w:rPr>
+  </w:style>
+  <w:style w:type="paragraph" w:styleId="Heading1">
+    <w:name w:val="heading 1"/>
+    <w:basedOn w:val="Normal"/>
+    <w:link w:val="Heading1Char"/>
+    <w:uiPriority w:val="1"/>
+    <w:qFormat/>
+    <w:rsid w:val="00AD736B"/>
+    <w:pPr>
+      <w:ind w:left="100"/>
+      <w:jc w:val="both"/>
+      <w:outlineLvl w:val="0"/>
+    </w:pPr>
+    <w:rPr>
+      <w:b/>
+      <w:bCs/>
+      <w:sz w:val="36"/>
+      <w:szCs w:val="36"/>
+    </w:rPr>
+  </w:style>
+  <w:style w:type="paragraph" w:styleId="Heading2">
+    <w:name w:val="heading 2"/>
+    <w:basedOn w:val="Normal"/>
+    <w:next w:val="Normal"/>
+    <w:link w:val="Heading2Char"/>
+    <w:uiPriority w:val="9"/>
+    <w:semiHidden/>
+    <w:unhideWhenUsed/>
+    <w:qFormat/>
+    <w:rsid w:val="00287E85"/>
+    <w:pPr>
+      <w:keepNext/>
+      <w:keepLines/>
+      <w:spacing w:before="200"/>
+      <w:outlineLvl w:val="1"/>
+    </w:pPr>
+    <w:rPr>
+      <w:rFonts w:asciiTheme="majorHAnsi" w:eastAsiaTheme="majorEastAsia" w:hAnsiTheme="majorHAnsi" w:cstheme="majorBidi"/>
+      <w:b/>
+      <w:bCs/>
+      <w:color w:val="4F81BD" w:themeColor="accent1"/>
+      <w:sz w:val="26"/>
+      <w:szCs w:val="26"/>
+    </w:rPr>
+  </w:style>
+  <w:style w:type="character" w:default="1" w:styleId="DefaultParagraphFont">
+    <w:name w:val="Default Paragraph Font"/>
+    <w:uiPriority w:val="1"/>
+    <w:semiHidden/>
+    <w:unhideWhenUsed/>
+  </w:style>
+  <w:style w:type="table" w:default="1" w:styleId="TableNormal">
+    <w:name w:val="Normal Table"/>
+    <w:uiPriority w:val="99"/>
+    <w:semiHidden/>
+    <w:unhideWhenUsed/>
+    <w:tblPr>
+      <w:tblInd w:w="0" w:type="dxa"/>
+      <w:tblCellMar>
+        <w:top w:w="0" w:type="dxa"/>
+        <w:left w:w="108" w:type="dxa"/>
+        <w:bottom w:w="0" w:type="dxa"/>
+        <w:right w:w="108" w:type="dxa"/>
+      </w:tblCellMar>
+    </w:tblPr>
+  </w:style>
+  <w:style w:type="numbering" w:default="1" w:styleId="NoList">
+    <w:name w:val="No List"/>
+    <w:uiPriority w:val="99"/>
+    <w:semiHidden/>
+    <w:unhideWhenUsed/>
+  </w:style>
+  <w:style w:type="character" w:customStyle="1" w:styleId="Heading1Char">
+    <w:name w:val="Heading 1 Char"/>
+    <w:basedOn w:val="DefaultParagraphFont"/>
+    <w:link w:val="Heading1"/>
+    <w:uiPriority w:val="1"/>
+    <w:rsid w:val="00AD736B"/>
+    <w:rPr>
+      <w:rFonts w:ascii="Calibri" w:eastAsia="Calibri" w:hAnsi="Calibri" w:cs="Calibri"/>
+      <w:b/>
+      <w:bCs/>
+      <w:sz w:val="36"/>
+      <w:szCs w:val="36"/>
+      <w:lang w:val="en-US"/>
+    </w:rPr>
+  </w:style>
+  <w:style w:type="paragraph" w:styleId="BodyText">
+    <w:name w:val="Body Text"/>
+    <w:basedOn w:val="Normal"/>
+    <w:link w:val="BodyTextChar"/>
+    <w:uiPriority w:val="1"/>
+    <w:qFormat/>
+    <w:rsid w:val="00AD736B"/>
+  </w:style>
+  <w:style w:type="character" w:customStyle="1" w:styleId="BodyTextChar">
+    <w:name w:val="Body Text Char"/>
+    <w:basedOn w:val="DefaultParagraphFont"/>
+    <w:link w:val="BodyText"/>
+    <w:uiPriority w:val="1"/>
+    <w:rsid w:val="00AD736B"/>
+    <w:rPr>
+      <w:rFonts w:ascii="Calibri" w:eastAsia="Calibri" w:hAnsi="Calibri" w:cs="Calibri"/>
+      <w:lang w:val="en-US"/>
+    </w:rPr>
+  </w:style>
+  <w:style w:type="paragraph" w:styleId="BalloonText">
+    <w:name w:val="Balloon Text"/>
+    <w:basedOn w:val="Normal"/>
+    <w:link w:val="BalloonTextChar"/>
+    <w:uiPriority w:val="99"/>
+    <w:semiHidden/>
+    <w:unhideWhenUsed/>
+    <w:rsid w:val="00AD736B"/>
+    <w:rPr>
+      <w:rFonts w:ascii="Tahoma" w:hAnsi="Tahoma" w:cs="Tahoma"/>
+      <w:sz w:val="16"/>
+      <w:szCs w:val="16"/>
+    </w:rPr>
+  </w:style>
+  <w:style w:type="character" w:customStyle="1" w:styleId="BalloonTextChar">
+    <w:name w:val="Balloon Text Char"/>
+    <w:basedOn w:val="DefaultParagraphFont"/>
+    <w:link w:val="BalloonText"/>
+    <w:uiPriority w:val="99"/>
+    <w:semiHidden/>
+    <w:rsid w:val="00AD736B"/>
+    <w:rPr>
+      <w:rFonts w:ascii="Tahoma" w:eastAsia="Calibri" w:hAnsi="Tahoma" w:cs="Tahoma"/>
+      <w:sz w:val="16"/>
+      <w:szCs w:val="16"/>
+      <w:lang w:val="en-US"/>
+    </w:rPr>
+  </w:style>
+  <w:style w:type="character" w:styleId="Hyperlink">
+    <w:name w:val="Hyperlink"/>
+    <w:basedOn w:val="DefaultParagraphFont"/>
+    <w:uiPriority w:val="99"/>
+    <w:unhideWhenUsed/>
+    <w:rsid w:val="00287E85"/>
+    <w:rPr>
+      <w:color w:val="0000FF" w:themeColor="hyperlink"/>
+      <w:u w:val="single"/>
+    </w:rPr>
+  </w:style>
+  <w:style w:type="character" w:customStyle="1" w:styleId="Heading2Char">
+    <w:name w:val="Heading 2 Char"/>
+    <w:basedOn w:val="DefaultParagraphFont"/>
+    <w:link w:val="Heading2"/>
+    <w:uiPriority w:val="9"/>
+    <w:semiHidden/>
+    <w:rsid w:val="00287E85"/>
+    <w:rPr>
+      <w:rFonts w:asciiTheme="majorHAnsi" w:eastAsiaTheme="majorEastAsia" w:hAnsiTheme="majorHAnsi" w:cstheme="majorBidi"/>
+      <w:b/>
+      <w:bCs/>
+      <w:color w:val="4F81BD" w:themeColor="accent1"/>
+      <w:sz w:val="26"/>
+      <w:szCs w:val="26"/>
+      <w:lang w:val="en-US"/>
+    </w:rPr>
+  </w:style>
+</w:styles>
+</file>
+
+<file path=word/stylesWithEffects.xml><?xml version="1.0" encoding="utf-8"?>
+<w:styles xmlns:wpc="http://schemas.microsoft.com/office/word/2010/wordprocessingCanvas" xmlns:mc="http://schemas.openxmlformats.org/markup-compatibility/2006" xmlns:o="urn:schemas-microsoft-com:office:office" xmlns:r="http://schemas.openxmlformats.org/officeDocument/2006/relationships" xmlns:m="http://schemas.openxmlformats.org/officeDocument/2006/math" xmlns:v="urn:schemas-microsoft-com:vml" xmlns:wp14="http://schemas.microsoft.com/office/word/2010/wordprocessingDrawing" xmlns:wp="http://schemas.openxmlformats.org/drawingml/2006/wordprocessingDrawing" xmlns:w10="urn:schemas-microsoft-com:office:word" xmlns:w="http://schemas.openxmlformats.org/wordprocessingml/2006/main" xmlns:w14="http://schemas.microsoft.com/office/word/2010/wordml" xmlns:wpg="http://schemas.microsoft.com/office/word/2010/wordprocessingGroup" xmlns:wpi="http://schemas.microsoft.com/office/word/2010/wordprocessingInk" xmlns:wne="http://schemas.microsoft.com/office/word/2006/wordml" xmlns:wps="http://schemas.microsoft.com/office/word/2010/wordprocessingShape" mc:Ignorable="w14 wp14">
+  <w:docDefaults>
+    <w:rPrDefault>
+      <w:rPr>
+        <w:rFonts w:asciiTheme="minorHAnsi" w:eastAsiaTheme="minorHAnsi" w:hAnsiTheme="minorHAnsi" w:cstheme="minorBidi"/>
+        <w:sz w:val="22"/>
+        <w:szCs w:val="22"/>
+        <w:lang w:val="en-AU" w:eastAsia="en-US" w:bidi="ar-SA"/>
+      </w:rPr>
+    </w:rPrDefault>
+    <w:pPrDefault>
+      <w:pPr>
+        <w:spacing w:after="200" w:line="276" w:lineRule="auto"/>
+      </w:pPr>
+    </w:pPrDefault>
+  </w:docDefaults>
+  <w:latentStyles w:defLockedState="0" w:defUIPriority="99" w:defSemiHidden="1" w:defUnhideWhenUsed="1" w:defQFormat="0" w:count="267">
+    <w:lsdException w:name="Normal" w:semiHidden="0" w:uiPriority="1" w:unhideWhenUsed="0" w:qFormat="1"/>
+    <w:lsdException w:name="heading 1" w:semiHidden="0" w:uiPriority="1" w:unhideWhenUsed="0" w:qFormat="1"/>
+    <w:lsdException w:name="heading 2" w:uiPriority="9" w:qFormat="1"/>
+    <w:lsdException w:name="heading 3" w:uiPriority="9" w:qFormat="1"/>
+    <w:lsdException w:name="heading 4" w:uiPriority="9" w:qFormat="1"/>
+    <w:lsdException w:name="heading 5" w:uiPriority="9" w:qFormat="1"/>
+    <w:lsdException w:name="heading 6" w:uiPriority="9" w:qFormat="1"/>
+    <w:lsdException w:name="heading 7" w:uiPriority="9" w:qFormat="1"/>
+    <w:lsdException w:name="heading 8" w:uiPriority="9" w:qFormat="1"/>
+    <w:lsdException w:name="heading 9" w:uiPriority="9" w:qFormat="1"/>
+    <w:lsdException w:name="toc 1" w:uiPriority="39"/>
+    <w:lsdException w:name="toc 2" w:uiPriority="39"/>
+    <w:lsdException w:name="toc 3" w:uiPriority="39"/>
+    <w:lsdException w:name="toc 4" w:uiPriority="39"/>
+    <w:lsdException w:name="toc 5" w:uiPriority="39"/>
+    <w:lsdException w:name="toc 6" w:uiPriority="39"/>
+    <w:lsdException w:name="toc 7" w:uiPriority="39"/>
+    <w:lsdException w:name="toc 8" w:uiPriority="39"/>
+    <w:lsdException w:name="toc 9" w:uiPriority="39"/>
+    <w:lsdException w:name="caption" w:uiPriority="35" w:qFormat="1"/>
+    <w:lsdException w:name="Title" w:semiHidden="0" w:uiPriority="10" w:unhideWhenUsed="0" w:qFormat="1"/>
+    <w:lsdException w:name="Default Paragraph Font" w:uiPriority="1"/>
+    <w:lsdException w:name="Body Text" w:uiPriority="1" w:qFormat="1"/>
+    <w:lsdException w:name="Subtitle" w:semiHidden="0" w:uiPriority="11" w:unhideWhenUsed="0" w:qFormat="1"/>
+    <w:lsdException w:name="Strong" w:semiHidden="0" w:uiPriority="22" w:unhideWhenUsed="0" w:qFormat="1"/>
+    <w:lsdException w:name="Emphasis" w:semiHidden="0" w:uiPriority="20" w:unhideWhenUsed="0" w:qFormat="1"/>
+    <w:lsdException w:name="Table Grid" w:semiHidden="0" w:uiPriority="59" w:unhideWhenUsed="0"/>
+    <w:lsdException w:name="Placeholder Text" w:unhideWhenUsed="0"/>
+    <w:lsdException w:name="No Spacing" w:semiHidden="0" w:uiPriority="1" w:unhideWhenUsed="0" w:qFormat="1"/>
+    <w:lsdException w:name="Light Shading" w:semiHidden="0" w:uiPriority="60" w:unhideWhenUsed="0"/>
+    <w:lsdException w:name="Light List" w:semiHidden="0" w:uiPriority="61" w:unhideWhenUsed="0"/>
+    <w:lsdException w:name="Light Grid" w:semiHidden="0" w:uiPriority="62" w:unhideWhenUsed="0"/>
+    <w:lsdException w:name="Medium Shading 1" w:semiHidden="0" w:uiPriority="63" w:unhideWhenUsed="0"/>
+    <w:lsdException w:name="Medium Shading 2" w:semiHidden="0" w:uiPriority="64" w:unhideWhenUsed="0"/>
+    <w:lsdException w:name="Medium List 1" w:semiHidden="0" w:uiPriority="65" w:unhideWhenUsed="0"/>
+    <w:lsdException w:name="Medium List 2" w:semiHidden="0" w:uiPriority="66" w:unhideWhenUsed="0"/>
+    <w:lsdException w:name="Medium Grid 1" w:semiHidden="0" w:uiPriority="67" w:unhideWhenUsed="0"/>
+    <w:lsdException w:name="Medium Grid 2" w:semiHidden="0" w:uiPriority="68" w:unhideWhenUsed="0"/>
+    <w:lsdException w:name="Medium Grid 3" w:semiHidden="0" w:uiPriority="69" w:unhideWhenUsed="0"/>
+    <w:lsdException w:name="Dark List" w:semiHidden="0" w:uiPriority="70" w:unhideWhenUsed="0"/>
+    <w:lsdException w:name="Colorful Shading" w:semiHidden="0" w:uiPriority="71" w:unhideWhenUsed="0"/>
+    <w:lsdException w:name="Colorful List" w:semiHidden="0" w:uiPriority="72" w:unhideWhenUsed="0"/>
+    <w:lsdException w:name="Colorful Grid" w:semiHidden="0" w:uiPriority="73" w:unhideWhenUsed="0"/>
+    <w:lsdException w:name="Light Shading Accent 1" w:semiHidden="0" w:uiPriority="60" w:unhideWhenUsed="0"/>
+    <w:lsdException w:name="Light List Accent 1" w:semiHidden="0" w:uiPriority="61" w:unhideWhenUsed="0"/>
+    <w:lsdException w:name="Light Grid Accent 1" w:semiHidden="0" w:uiPriority="62" w:unhideWhenUsed="0"/>
+    <w:lsdException w:name="Medium Shading 1 Accent 1" w:semiHidden="0" w:uiPriority="63" w:unhideWhenUsed="0"/>
+    <w:lsdException w:name="Medium Shading 2 Accent 1" w:semiHidden="0" w:uiPriority="64" w:unhideWhenUsed="0"/>
+    <w:lsdException w:name="Medium List 1 Accent 1" w:semiHidden="0" w:uiPriority="65" w:unhideWhenUsed="0"/>
+    <w:lsdException w:name="Revision" w:unhideWhenUsed="0"/>
+    <w:lsdException w:name="List Paragraph" w:semiHidden="0" w:uiPriority="34" w:unhideWhenUsed="0" w:qFormat="1"/>
+    <w:lsdException w:name="Quote" w:semiHidden="0" w:uiPriority="29" w:unhideWhenUsed="0" w:qFormat="1"/>
+    <w:lsdException w:name="Intense Quote" w:semiHidden="0" w:uiPriority="30" w:unhideWhenUsed="0" w:qFormat="1"/>
+    <w:lsdException w:name="Medium List 2 Accent 1" w:semiHidden="0" w:uiPriority="66" w:unhideWhenUsed="0"/>
+    <w:lsdException w:name="Medium Grid 1 Accent 1" w:semiHidden="0" w:uiPriority="67" w:unhideWhenUsed="0"/>
+    <w:lsdException w:name="Medium Grid 2 Accent 1" w:semiHidden="0" w:uiPriority="68" w:unhideWhenUsed="0"/>
+    <w:lsdException w:name="Medium Grid 3 Accent 1" w:semiHidden="0" w:uiPriority="69" w:unhideWhenUsed="0"/>
+    <w:lsdException w:name="Dark List Accent 1" w:semiHidden="0" w:uiPriority="70" w:unhideWhenUsed="0"/>
+    <w:lsdException w:name="Colorful Shading Accent 1" w:semiHidden="0" w:uiPriority="71" w:unhideWhenUsed="0"/>
+    <w:lsdException w:name="Colorful List Accent 1" w:semiHidden="0" w:uiPriority="72" w:unhideWhenUsed="0"/>
+    <w:lsdException w:name="Colorful Grid Accent 1" w:semiHidden="0" w:uiPriority="73" w:unhideWhenUsed="0"/>
+    <w:lsdException w:name="Light Shading Accent 2" w:semiHidden="0" w:uiPriority="60" w:unhideWhenUsed="0"/>
+    <w:lsdException w:name="Light List Accent 2" w:semiHidden="0" w:uiPriority="61" w:unhideWhenUsed="0"/>
+    <w:lsdException w:name="Light Grid Accent 2" w:semiHidden="0" w:uiPriority="62" w:unhideWhenUsed="0"/>
+    <w:lsdException w:name="Medium Shading 1 Accent 2" w:semiHidden="0" w:uiPriority="63" w:unhideWhenUsed="0"/>
+    <w:lsdException w:name="Medium Shading 2 Accent 2" w:semiHidden="0" w:uiPriority="64" w:unhideWhenUsed="0"/>
+    <w:lsdException w:name="Medium List 1 Accent 2" w:semiHidden="0" w:uiPriority="65" w:unhideWhenUsed="0"/>
+    <w:lsdException w:name="Medium List 2 Accent 2" w:semiHidden="0" w:uiPriority="66" w:unhideWhenUsed="0"/>
+    <w:lsdException w:name="Medium Grid 1 Accent 2" w:semiHidden="0" w:uiPriority="67" w:unhideWhenUsed="0"/>
+    <w:lsdException w:name="Medium Grid 2 Accent 2" w:semiHidden="0" w:uiPriority="68" w:unhideWhenUsed="0"/>
+    <w:lsdException w:name="Medium Grid 3 Accent 2" w:semiHidden="0" w:uiPriority="69" w:unhideWhenUsed="0"/>
+    <w:lsdException w:name="Dark List Accent 2" w:semiHidden="0" w:uiPriority="70" w:unhideWhenUsed="0"/>
+    <w:lsdException w:name="Colorful Shading Accent 2" w:semiHidden="0" w:uiPriority="71" w:unhideWhenUsed="0"/>
+    <w:lsdException w:name="Colorful List Accent 2" w:semiHidden="0" w:uiPriority="72" w:unhideWhenUsed="0"/>
+    <w:lsdException w:name="Colorful Grid Accent 2" w:semiHidden="0" w:uiPriority="73" w:unhideWhenUsed="0"/>
+    <w:lsdException w:name="Light Shading Accent 3" w:semiHidden="0" w:uiPriority="60" w:unhideWhenUsed="0"/>
+    <w:lsdException w:name="Light List Accent 3" w:semiHidden="0" w:uiPriority="61" w:unhideWhenUsed="0"/>
+    <w:lsdException w:name="Light Grid Accent 3" w:semiHidden="0" w:uiPriority="62" w:unhideWhenUsed="0"/>
+    <w:lsdException w:name="Medium Shading 1 Accent 3" w:semiHidden="0" w:uiPriority="63" w:unhideWhenUsed="0"/>
+    <w:lsdException w:name="Medium Shading 2 Accent 3" w:semiHidden="0" w:uiPriority="64" w:unhideWhenUsed="0"/>
+    <w:lsdException w:name="Medium List 1 Accent 3" w:semiHidden="0" w:uiPriority="65" w:unhideWhenUsed="0"/>
+    <w:lsdException w:name="Medium List 2 Accent 3" w:semiHidden="0" w:uiPriority="66" w:unhideWhenUsed="0"/>
+    <w:lsdException w:name="Medium Grid 1 Accent 3" w:semiHidden="0" w:uiPriority="67" w:unhideWhenUsed="0"/>
+    <w:lsdException w:name="Medium Grid 2 Accent 3" w:semiHidden="0" w:uiPriority="68" w:unhideWhenUsed="0"/>
+    <w:lsdException w:name="Medium Grid 3 Accent 3" w:semiHidden="0" w:uiPriority="69" w:unhideWhenUsed="0"/>
+    <w:lsdException w:name="Dark List Accent 3" w:semiHidden="0" w:uiPriority="70" w:unhideWhenUsed="0"/>
+    <w:lsdException w:name="Colorful Shading Accent 3" w:semiHidden="0" w:uiPriority="71" w:unhideWhenUsed="0"/>
+    <w:lsdException w:name="Colorful List Accent 3" w:semiHidden="0" w:uiPriority="72" w:unhideWhenUsed="0"/>
+    <w:lsdException w:name="Colorful Grid Accent 3" w:semiHidden="0" w:uiPriority="73" w:unhideWhenUsed="0"/>
+    <w:lsdException w:name="Light Shading Accent 4" w:semiHidden="0" w:uiPriority="60" w:unhideWhenUsed="0"/>
+    <w:lsdException w:name="Light List Accent 4" w:semiHidden="0" w:uiPriority="61" w:unhideWhenUsed="0"/>
+    <w:lsdException w:name="Light Grid Accent 4" w:semiHidden="0" w:uiPriority="62" w:unhideWhenUsed="0"/>
+    <w:lsdException w:name="Medium Shading 1 Accent 4" w:semiHidden="0" w:uiPriority="63" w:unhideWhenUsed="0"/>
+    <w:lsdException w:name="Medium Shading 2 Accent 4" w:semiHidden="0" w:uiPriority="64" w:unhideWhenUsed="0"/>
+    <w:lsdException w:name="Medium List 1 Accent 4" w:semiHidden="0" w:uiPriority="65" w:unhideWhenUsed="0"/>
+    <w:lsdException w:name="Medium List 2 Accent 4" w:semiHidden="0" w:uiPriority="66" w:unhideWhenUsed="0"/>
+    <w:lsdException w:name="Medium Grid 1 Accent 4" w:semiHidden="0" w:uiPriority="67" w:unhideWhenUsed="0"/>
+    <w:lsdException w:name="Medium Grid 2 Accent 4" w:semiHidden="0" w:uiPriority="68" w:unhideWhenUsed="0"/>
+    <w:lsdException w:name="Medium Grid 3 Accent 4" w:semiHidden="0" w:uiPriority="69" w:unhideWhenUsed="0"/>
+    <w:lsdException w:name="Dark List Accent 4" w:semiHidden="0" w:uiPriority="70" w:unhideWhenUsed="0"/>
+    <w:lsdException w:name="Colorful Shading Accent 4" w:semiHidden="0" w:uiPriority="71" w:unhideWhenUsed="0"/>
+    <w:lsdException w:name="Colorful List Accent 4" w:semiHidden="0" w:uiPriority="72" w:unhideWhenUsed="0"/>
+    <w:lsdException w:name="Colorful Grid Accent 4" w:semiHidden="0" w:uiPriority="73" w:unhideWhenUsed="0"/>
+    <w:lsdException w:name="Light Shading Accent 5" w:semiHidden="0" w:uiPriority="60" w:unhideWhenUsed="0"/>
+    <w:lsdException w:name="Light List Accent 5" w:semiHidden="0" w:uiPriority="61" w:unhideWhenUsed="0"/>
+    <w:lsdException w:name="Light Grid Accent 5" w:semiHidden="0" w:uiPriority="62" w:unhideWhenUsed="0"/>
+    <w:lsdException w:name="Medium Shading 1 Accent 5" w:semiHidden="0" w:uiPriority="63" w:unhideWhenUsed="0"/>
+    <w:lsdException w:name="Medium Shading 2 Accent 5" w:semiHidden="0" w:uiPriority="64" w:unhideWhenUsed="0"/>
+    <w:lsdException w:name="Medium List 1 Accent 5" w:semiHidden="0" w:uiPriority="65" w:unhideWhenUsed="0"/>
+    <w:lsdException w:name="Medium List 2 Accent 5" w:semiHidden="0" w:uiPriority="66" w:unhideWhenUsed="0"/>
+    <w:lsdException w:name="Medium Grid 1 Accent 5" w:semiHidden="0" w:uiPriority="67" w:unhideWhenUsed="0"/>
+    <w:lsdException w:name="Medium Grid 2 Accent 5" w:semiHidden="0" w:uiPriority="68" w:unhideWhenUsed="0"/>
+    <w:lsdException w:name="Medium Grid 3 Accent 5" w:semiHidden="0" w:uiPriority="69" w:unhideWhenUsed="0"/>
+    <w:lsdException w:name="Dark List Accent 5" w:semiHidden="0" w:uiPriority="70" w:unhideWhenUsed="0"/>
+    <w:lsdException w:name="Colorful Shading Accent 5" w:semiHidden="0" w:uiPriority="71" w:unhideWhenUsed="0"/>
+    <w:lsdException w:name="Colorful List Accent 5" w:semiHidden="0" w:uiPriority="72" w:unhideWhenUsed="0"/>
+    <w:lsdException w:name="Colorful Grid Accent 5" w:semiHidden="0" w:uiPriority="73" w:unhideWhenUsed="0"/>
+    <w:lsdException w:name="Light Shading Accent 6" w:semiHidden="0" w:uiPriority="60" w:unhideWhenUsed="0"/>
+    <w:lsdException w:name="Light List Accent 6" w:semiHidden="0" w:uiPriority="61" w:unhideWhenUsed="0"/>
+    <w:lsdException w:name="Light Grid Accent 6" w:semiHidden="0" w:uiPriority="62" w:unhideWhenUsed="0"/>
+    <w:lsdException w:name="Medium Shading 1 Accent 6" w:semiHidden="0" w:uiPriority="63" w:unhideWhenUsed="0"/>
+    <w:lsdException w:name="Medium Shading 2 Accent 6" w:semiHidden="0" w:uiPriority="64" w:unhideWhenUsed="0"/>
+    <w:lsdException w:name="Medium List 1 Accent 6" w:semiHidden="0" w:uiPriority="65" w:unhideWhenUsed="0"/>
+    <w:lsdException w:name="Medium List 2 Accent 6" w:semiHidden="0" w:uiPriority="66" w:unhideWhenUsed="0"/>
+    <w:lsdException w:name="Medium Grid 1 Accent 6" w:semiHidden="0" w:uiPriority="67" w:unhideWhenUsed="0"/>
+    <w:lsdException w:name="Medium Grid 2 Accent 6" w:semiHidden="0" w:uiPriority="68" w:unhideWhenUsed="0"/>
+    <w:lsdException w:name="Medium Grid 3 Accent 6" w:semiHidden="0" w:uiPriority="69" w:unhideWhenUsed="0"/>
+    <w:lsdException w:name="Dark List Accent 6" w:semiHidden="0" w:uiPriority="70" w:unhideWhenUsed="0"/>
+    <w:lsdException w:name="Colorful Shading Accent 6" w:semiHidden="0" w:uiPriority="71" w:unhideWhenUsed="0"/>
+    <w:lsdException w:name="Colorful List Accent 6" w:semiHidden="0" w:uiPriority="72" w:unhideWhenUsed="0"/>
+    <w:lsdException w:name="Colorful Grid Accent 6" w:semiHidden="0" w:uiPriority="73" w:unhideWhenUsed="0"/>
+    <w:lsdException w:name="Subtle Emphasis" w:semiHidden="0" w:uiPriority="19" w:unhideWhenUsed="0" w:qFormat="1"/>
+    <w:lsdException w:name="Intense Emphasis" w:semiHidden="0" w:uiPriority="21" w:unhideWhenUsed="0" w:qFormat="1"/>
+    <w:lsdException w:name="Subtle Reference" w:semiHidden="0" w:uiPriority="31" w:unhideWhenUsed="0" w:qFormat="1"/>
+    <w:lsdException w:name="Intense Reference" w:semiHidden="0" w:uiPriority="32" w:unhideWhenUsed="0" w:qFormat="1"/>
+    <w:lsdException w:name="Book Title" w:semiHidden="0" w:uiPriority="33" w:unhideWhenUsed="0" w:qFormat="1"/>
+    <w:lsdException w:name="Bibliography" w:uiPriority="37"/>
+    <w:lsdException w:name="TOC Heading" w:uiPriority="39" w:qFormat="1"/>
   </w:latentStyles>
   <w:style w:type="paragraph" w:default="1" w:styleId="Normal">
     <w:name w:val="Normal"/>

</xml_diff>